<commit_message>
Update Stanleys Abenteuer Abschlusspräsentation.docx
</commit_message>
<xml_diff>
--- a/Assets/Documents/Stanleys Abenteuer Abschlusspräsentation.docx
+++ b/Assets/Documents/Stanleys Abenteuer Abschlusspräsentation.docx
@@ -364,12 +364,14 @@
         </w:rPr>
         <w:t xml:space="preserve"> </w:t>
       </w:r>
+      <w:proofErr w:type="spellStart"/>
       <w:r>
         <w:rPr>
           <w:sz w:val="24"/>
         </w:rPr>
         <w:t>Kotsaridis</w:t>
       </w:r>
+      <w:proofErr w:type="spellEnd"/>
     </w:p>
     <w:p>
       <w:pPr>
@@ -401,8 +403,13 @@
         </w:rPr>
       </w:pPr>
       <w:r>
-        <w:t>Niran Hasilik</w:t>
-      </w:r>
+        <w:t xml:space="preserve">Niran </w:t>
+      </w:r>
+      <w:proofErr w:type="spellStart"/>
+      <w:r>
+        <w:t>Hasilik</w:t>
+      </w:r>
+      <w:proofErr w:type="spellEnd"/>
     </w:p>
     <w:p>
       <w:pPr>
@@ -472,7 +479,7 @@
                     <pic:cNvPicPr/>
                   </pic:nvPicPr>
                   <pic:blipFill>
-                    <a:blip r:embed="rId7" cstate="print">
+                    <a:blip r:embed="rId8" cstate="print">
                       <a:extLst>
                         <a:ext uri="{28A0092B-C50C-407E-A947-70E740481C1C}">
                           <a14:useLocalDpi xmlns:a14="http://schemas.microsoft.com/office/drawing/2010/main" val="0"/>
@@ -610,8 +617,8 @@
         <w:spacing w:line="275" w:lineRule="exact"/>
         <w:jc w:val="center"/>
         <w:sectPr>
-          <w:headerReference w:type="default" r:id="rId8"/>
-          <w:footerReference w:type="default" r:id="rId9"/>
+          <w:headerReference w:type="default" r:id="rId9"/>
+          <w:footerReference w:type="default" r:id="rId10"/>
           <w:type w:val="continuous"/>
           <w:pgSz w:w="11910" w:h="16840"/>
           <w:pgMar w:top="2000" w:right="600" w:bottom="1240" w:left="1060" w:header="1428" w:footer="1051" w:gutter="0"/>
@@ -723,7 +730,7 @@
               </wp:anchor>
             </w:drawing>
           </mc:Choice>
-          <mc:Fallback xmlns:w16sdtdh="http://schemas.microsoft.com/office/word/2020/wordml/sdtdatahash" xmlns:w16="http://schemas.microsoft.com/office/word/2018/wordml" xmlns:w16cex="http://schemas.microsoft.com/office/word/2018/wordml/cex">
+          <mc:Fallback xmlns:w16cex="http://schemas.microsoft.com/office/word/2018/wordml/cex" xmlns:w16="http://schemas.microsoft.com/office/word/2018/wordml" xmlns:w16sdtdh="http://schemas.microsoft.com/office/word/2020/wordml/sdtdatahash">
             <w:pict>
               <v:shape w14:anchorId="68D3C0A7" id="Graphic 8" o:spid="_x0000_s1026" style="position:absolute;margin-left:69.5pt;margin-top:7.9pt;width:484.9pt;height:.5pt;z-index:-15728128;visibility:visible;mso-wrap-style:square;mso-wrap-distance-left:0;mso-wrap-distance-top:0;mso-wrap-distance-right:0;mso-wrap-distance-bottom:0;mso-position-horizontal:absolute;mso-position-horizontal-relative:page;mso-position-vertical:absolute;mso-position-vertical-relative:text;v-text-anchor:top" coordsize="6158230,6350" o:gfxdata="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" path="m6157849,l,,,6096r6157849,l6157849,xe" fillcolor="black" stroked="f">
                 <v:path arrowok="t"/>
@@ -1888,8 +1895,8 @@
           <w:sz w:val="24"/>
         </w:rPr>
         <w:sectPr>
-          <w:headerReference w:type="default" r:id="rId10"/>
-          <w:footerReference w:type="default" r:id="rId11"/>
+          <w:headerReference w:type="default" r:id="rId11"/>
+          <w:footerReference w:type="default" r:id="rId12"/>
           <w:pgSz w:w="11910" w:h="16840"/>
           <w:pgMar w:top="2000" w:right="600" w:bottom="1646" w:left="1060" w:header="719" w:footer="1051" w:gutter="0"/>
           <w:cols w:space="720"/>
@@ -5019,7 +5026,7 @@
               </wp:anchor>
             </w:drawing>
           </mc:Choice>
-          <mc:Fallback xmlns:w16sdtdh="http://schemas.microsoft.com/office/word/2020/wordml/sdtdatahash" xmlns:w16="http://schemas.microsoft.com/office/word/2018/wordml" xmlns:w16cex="http://schemas.microsoft.com/office/word/2018/wordml/cex">
+          <mc:Fallback xmlns:w16cex="http://schemas.microsoft.com/office/word/2018/wordml/cex" xmlns:w16="http://schemas.microsoft.com/office/word/2018/wordml" xmlns:w16sdtdh="http://schemas.microsoft.com/office/word/2020/wordml/sdtdatahash">
             <w:pict>
               <v:shape w14:anchorId="3016EFD0" id="Graphic 17" o:spid="_x0000_s1026" style="position:absolute;margin-left:69.5pt;margin-top:7.85pt;width:484.75pt;height:.5pt;z-index:-15725568;visibility:visible;mso-wrap-style:square;mso-wrap-distance-left:0;mso-wrap-distance-top:0;mso-wrap-distance-right:0;mso-wrap-distance-bottom:0;mso-position-horizontal:absolute;mso-position-horizontal-relative:page;mso-position-vertical:absolute;mso-position-vertical-relative:text;v-text-anchor:top" coordsize="6156325,6350" o:gfxdata="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" path="m6156325,l,,,6096r6156325,l6156325,xe" fillcolor="black" stroked="f">
                 <v:path arrowok="t"/>
@@ -5715,8 +5722,8 @@
         <w:spacing w:line="360" w:lineRule="auto"/>
         <w:jc w:val="both"/>
         <w:sectPr>
-          <w:headerReference w:type="default" r:id="rId12"/>
-          <w:footerReference w:type="default" r:id="rId13"/>
+          <w:headerReference w:type="default" r:id="rId13"/>
+          <w:footerReference w:type="default" r:id="rId14"/>
           <w:pgSz w:w="11910" w:h="16840"/>
           <w:pgMar w:top="2000" w:right="600" w:bottom="1220" w:left="1060" w:header="719" w:footer="1027" w:gutter="0"/>
           <w:pgNumType w:start="1"/>
@@ -5843,7 +5850,7 @@
               </wp:anchor>
             </w:drawing>
           </mc:Choice>
-          <mc:Fallback xmlns:w16sdtdh="http://schemas.microsoft.com/office/word/2020/wordml/sdtdatahash" xmlns:w16="http://schemas.microsoft.com/office/word/2018/wordml" xmlns:w16cex="http://schemas.microsoft.com/office/word/2018/wordml/cex">
+          <mc:Fallback xmlns:w16cex="http://schemas.microsoft.com/office/word/2018/wordml/cex" xmlns:w16="http://schemas.microsoft.com/office/word/2018/wordml" xmlns:w16sdtdh="http://schemas.microsoft.com/office/word/2020/wordml/sdtdatahash">
             <w:pict>
               <v:shape w14:anchorId="164F6EF0" id="Graphic 19" o:spid="_x0000_s1026" style="position:absolute;margin-left:69.5pt;margin-top:7.9pt;width:484.75pt;height:.5pt;z-index:-15724544;visibility:visible;mso-wrap-style:square;mso-wrap-distance-left:0;mso-wrap-distance-top:0;mso-wrap-distance-right:0;mso-wrap-distance-bottom:0;mso-position-horizontal:absolute;mso-position-horizontal-relative:page;mso-position-vertical:absolute;mso-position-vertical-relative:text;v-text-anchor:top" coordsize="6156325,6350" o:gfxdata="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" path="m6156325,l,,,6096r6156325,l6156325,xe" fillcolor="black" stroked="f">
                 <v:path arrowok="t"/>
@@ -7342,7 +7349,7 @@
               </wp:anchor>
             </w:drawing>
           </mc:Choice>
-          <mc:Fallback xmlns:w16sdtdh="http://schemas.microsoft.com/office/word/2020/wordml/sdtdatahash" xmlns:w16="http://schemas.microsoft.com/office/word/2018/wordml" xmlns:w16cex="http://schemas.microsoft.com/office/word/2018/wordml/cex">
+          <mc:Fallback xmlns:w16cex="http://schemas.microsoft.com/office/word/2018/wordml/cex" xmlns:w16="http://schemas.microsoft.com/office/word/2018/wordml" xmlns:w16sdtdh="http://schemas.microsoft.com/office/word/2020/wordml/sdtdatahash">
             <w:pict>
               <v:shape w14:anchorId="47BB095E" id="Graphic 22" o:spid="_x0000_s1026" style="position:absolute;margin-left:69.5pt;margin-top:7.9pt;width:484.75pt;height:.5pt;z-index:-15723008;visibility:visible;mso-wrap-style:square;mso-wrap-distance-left:0;mso-wrap-distance-top:0;mso-wrap-distance-right:0;mso-wrap-distance-bottom:0;mso-position-horizontal:absolute;mso-position-horizontal-relative:page;mso-position-vertical:absolute;mso-position-vertical-relative:text;v-text-anchor:top" coordsize="6156325,6350" o:gfxdata="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" path="m6156325,l,,,6096r6156325,l6156325,xe" fillcolor="black" stroked="f">
                 <v:path arrowok="t"/>
@@ -7706,7 +7713,7 @@
               </wp:anchor>
             </w:drawing>
           </mc:Choice>
-          <mc:Fallback xmlns:w16sdtdh="http://schemas.microsoft.com/office/word/2020/wordml/sdtdatahash" xmlns:w16="http://schemas.microsoft.com/office/word/2018/wordml" xmlns:w16cex="http://schemas.microsoft.com/office/word/2018/wordml/cex">
+          <mc:Fallback xmlns:w16cex="http://schemas.microsoft.com/office/word/2018/wordml/cex" xmlns:w16="http://schemas.microsoft.com/office/word/2018/wordml" xmlns:w16sdtdh="http://schemas.microsoft.com/office/word/2020/wordml/sdtdatahash">
             <w:pict>
               <v:shape w14:anchorId="05359516" id="Graphic 22" o:spid="_x0000_s1026" style="position:absolute;margin-left:69.5pt;margin-top:7.9pt;width:484.75pt;height:.5pt;z-index:-15622144;visibility:visible;mso-wrap-style:square;mso-wrap-distance-left:0;mso-wrap-distance-top:0;mso-wrap-distance-right:0;mso-wrap-distance-bottom:0;mso-position-horizontal:absolute;mso-position-horizontal-relative:page;mso-position-vertical:absolute;mso-position-vertical-relative:text;v-text-anchor:top" coordsize="6156325,6350" o:gfxdata="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" path="m6156325,l,,,6096r6156325,l6156325,xe" fillcolor="black" stroked="f">
                 <v:path arrowok="t"/>
@@ -8121,7 +8128,7 @@
               </wp:anchor>
             </w:drawing>
           </mc:Choice>
-          <mc:Fallback xmlns:w16sdtdh="http://schemas.microsoft.com/office/word/2020/wordml/sdtdatahash" xmlns:w16="http://schemas.microsoft.com/office/word/2018/wordml" xmlns:w16cex="http://schemas.microsoft.com/office/word/2018/wordml/cex">
+          <mc:Fallback xmlns:w16cex="http://schemas.microsoft.com/office/word/2018/wordml/cex" xmlns:w16="http://schemas.microsoft.com/office/word/2018/wordml" xmlns:w16sdtdh="http://schemas.microsoft.com/office/word/2020/wordml/sdtdatahash">
             <w:pict>
               <v:shape w14:anchorId="4D893987" id="Graphic 28" o:spid="_x0000_s1026" style="position:absolute;margin-left:69.5pt;margin-top:7.9pt;width:484.75pt;height:.5pt;z-index:-15719936;visibility:visible;mso-wrap-style:square;mso-wrap-distance-left:0;mso-wrap-distance-top:0;mso-wrap-distance-right:0;mso-wrap-distance-bottom:0;mso-position-horizontal:absolute;mso-position-horizontal-relative:page;mso-position-vertical:absolute;mso-position-vertical-relative:text;v-text-anchor:top" coordsize="6156325,6350" o:gfxdata="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" path="m6156325,l,,,6096r6156325,l6156325,xe" fillcolor="black" stroked="f">
                 <v:path arrowok="t"/>
@@ -8758,7 +8765,7 @@
               </wp:anchor>
             </w:drawing>
           </mc:Choice>
-          <mc:Fallback xmlns:w16sdtdh="http://schemas.microsoft.com/office/word/2020/wordml/sdtdatahash" xmlns:w16="http://schemas.microsoft.com/office/word/2018/wordml" xmlns:w16cex="http://schemas.microsoft.com/office/word/2018/wordml/cex">
+          <mc:Fallback xmlns:w16cex="http://schemas.microsoft.com/office/word/2018/wordml/cex" xmlns:w16="http://schemas.microsoft.com/office/word/2018/wordml" xmlns:w16sdtdh="http://schemas.microsoft.com/office/word/2020/wordml/sdtdatahash">
             <w:pict>
               <v:shape w14:anchorId="03C4299E" id="Graphic 30" o:spid="_x0000_s1026" style="position:absolute;margin-left:69.5pt;margin-top:7.9pt;width:484.75pt;height:.5pt;z-index:-15718912;visibility:visible;mso-wrap-style:square;mso-wrap-distance-left:0;mso-wrap-distance-top:0;mso-wrap-distance-right:0;mso-wrap-distance-bottom:0;mso-position-horizontal:absolute;mso-position-horizontal-relative:page;mso-position-vertical:absolute;mso-position-vertical-relative:text;v-text-anchor:top" coordsize="6156325,6350" o:gfxdata="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" path="m6156325,l,,,6096r6156325,l6156325,xe" fillcolor="black" stroked="f">
                 <v:path arrowok="t"/>
@@ -9566,7 +9573,7 @@
               </wp:anchor>
             </w:drawing>
           </mc:Choice>
-          <mc:Fallback xmlns:w16sdtdh="http://schemas.microsoft.com/office/word/2020/wordml/sdtdatahash" xmlns:w16="http://schemas.microsoft.com/office/word/2018/wordml" xmlns:w16cex="http://schemas.microsoft.com/office/word/2018/wordml/cex">
+          <mc:Fallback xmlns:w16cex="http://schemas.microsoft.com/office/word/2018/wordml/cex" xmlns:w16="http://schemas.microsoft.com/office/word/2018/wordml" xmlns:w16sdtdh="http://schemas.microsoft.com/office/word/2020/wordml/sdtdatahash">
             <w:pict>
               <v:shape w14:anchorId="67F11BB2" id="Graphic 33" o:spid="_x0000_s1026" style="position:absolute;margin-left:69.5pt;margin-top:7.9pt;width:484.75pt;height:.5pt;z-index:-15717376;visibility:visible;mso-wrap-style:square;mso-wrap-distance-left:0;mso-wrap-distance-top:0;mso-wrap-distance-right:0;mso-wrap-distance-bottom:0;mso-position-horizontal:absolute;mso-position-horizontal-relative:page;mso-position-vertical:absolute;mso-position-vertical-relative:text;v-text-anchor:top" coordsize="6156325,6350" o:gfxdata="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" path="m6156325,l,,,6096r6156325,l6156325,xe" fillcolor="black" stroked="f">
                 <v:path arrowok="t"/>
@@ -10189,7 +10196,7 @@
               </wp:anchor>
             </w:drawing>
           </mc:Choice>
-          <mc:Fallback xmlns:w16sdtdh="http://schemas.microsoft.com/office/word/2020/wordml/sdtdatahash" xmlns:w16="http://schemas.microsoft.com/office/word/2018/wordml" xmlns:w16cex="http://schemas.microsoft.com/office/word/2018/wordml/cex">
+          <mc:Fallback xmlns:w16cex="http://schemas.microsoft.com/office/word/2018/wordml/cex" xmlns:w16="http://schemas.microsoft.com/office/word/2018/wordml" xmlns:w16sdtdh="http://schemas.microsoft.com/office/word/2020/wordml/sdtdatahash">
             <w:pict>
               <v:shape w14:anchorId="7CE1F080" id="Graphic 37" o:spid="_x0000_s1026" style="position:absolute;margin-left:69.5pt;margin-top:7.9pt;width:484.75pt;height:.5pt;z-index:-15715328;visibility:visible;mso-wrap-style:square;mso-wrap-distance-left:0;mso-wrap-distance-top:0;mso-wrap-distance-right:0;mso-wrap-distance-bottom:0;mso-position-horizontal:absolute;mso-position-horizontal-relative:page;mso-position-vertical:absolute;mso-position-vertical-relative:text;v-text-anchor:top" coordsize="6156325,6350" o:gfxdata="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" path="m6156325,l,,,6096r6156325,l6156325,xe" fillcolor="black" stroked="f">
                 <v:path arrowok="t"/>
@@ -10761,7 +10768,7 @@
               </wp:anchor>
             </w:drawing>
           </mc:Choice>
-          <mc:Fallback xmlns:w16sdtdh="http://schemas.microsoft.com/office/word/2020/wordml/sdtdatahash" xmlns:w16="http://schemas.microsoft.com/office/word/2018/wordml" xmlns:w16cex="http://schemas.microsoft.com/office/word/2018/wordml/cex">
+          <mc:Fallback xmlns:w16cex="http://schemas.microsoft.com/office/word/2018/wordml/cex" xmlns:w16="http://schemas.microsoft.com/office/word/2018/wordml" xmlns:w16sdtdh="http://schemas.microsoft.com/office/word/2020/wordml/sdtdatahash">
             <w:pict>
               <v:shape w14:anchorId="4E5595E5" id="Graphic 38" o:spid="_x0000_s1026" style="position:absolute;margin-left:69.5pt;margin-top:7.9pt;width:484.75pt;height:.5pt;z-index:-15714816;visibility:visible;mso-wrap-style:square;mso-wrap-distance-left:0;mso-wrap-distance-top:0;mso-wrap-distance-right:0;mso-wrap-distance-bottom:0;mso-position-horizontal:absolute;mso-position-horizontal-relative:page;mso-position-vertical:absolute;mso-position-vertical-relative:text;v-text-anchor:top" coordsize="6156325,6350" o:gfxdata="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" path="m6156325,l,,,6096r6156325,l6156325,xe" fillcolor="black" stroked="f">
                 <v:path arrowok="t"/>
@@ -12306,7 +12313,7 @@
               </wp:anchor>
             </w:drawing>
           </mc:Choice>
-          <mc:Fallback xmlns:w16sdtdh="http://schemas.microsoft.com/office/word/2020/wordml/sdtdatahash" xmlns:w16="http://schemas.microsoft.com/office/word/2018/wordml" xmlns:w16cex="http://schemas.microsoft.com/office/word/2018/wordml/cex">
+          <mc:Fallback xmlns:w16cex="http://schemas.microsoft.com/office/word/2018/wordml/cex" xmlns:w16="http://schemas.microsoft.com/office/word/2018/wordml" xmlns:w16sdtdh="http://schemas.microsoft.com/office/word/2020/wordml/sdtdatahash">
             <w:pict>
               <v:shape w14:anchorId="63145F80" id="Graphic 40" o:spid="_x0000_s1026" style="position:absolute;margin-left:69.5pt;margin-top:7.9pt;width:484.75pt;height:.5pt;z-index:-15713792;visibility:visible;mso-wrap-style:square;mso-wrap-distance-left:0;mso-wrap-distance-top:0;mso-wrap-distance-right:0;mso-wrap-distance-bottom:0;mso-position-horizontal:absolute;mso-position-horizontal-relative:page;mso-position-vertical:absolute;mso-position-vertical-relative:text;v-text-anchor:top" coordsize="6156325,6350" o:gfxdata="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" path="m6156325,l,,,6096r6156325,l6156325,xe" fillcolor="black" stroked="f">
                 <v:path arrowok="t"/>
@@ -12341,13 +12348,7 @@
         <w:ind w:left="358" w:right="336"/>
       </w:pPr>
       <w:r>
-        <w:t>Aus Tabelle 4</w:t>
-      </w:r>
-      <w:r>
-        <w:t xml:space="preserve"> </w:t>
-      </w:r>
-      <w:r>
-        <w:t>(Soll-/Ist-Vergleich) lässt sich entnehmen das in der Implementierungsphase mehr Zeit als geplant war, verwendet werden musste</w:t>
+        <w:t>Aus Tabelle 4 (Soll-/Ist-Vergleich) lässt sich entnehmen das in der Implementierungsphase mehr Zeit als geplant war, verwendet werden musste</w:t>
       </w:r>
       <w:r>
         <w:t xml:space="preserve">. </w:t>
@@ -12369,25 +12370,7 @@
         <w:t>Für die</w:t>
       </w:r>
       <w:r>
-        <w:t xml:space="preserve"> </w:t>
-      </w:r>
-      <w:r>
-        <w:t>Analyse</w:t>
-      </w:r>
-      <w:r>
-        <w:t>phase benötigte d</w:t>
-      </w:r>
-      <w:r>
-        <w:t>as Team weniger</w:t>
-      </w:r>
-      <w:r>
-        <w:t xml:space="preserve"> 2 Stunden, da Erfahrung</w:t>
-      </w:r>
-      <w:r>
-        <w:t>en aus anderen Projekten angewendet werden konnte.</w:t>
-      </w:r>
-      <w:r>
-        <w:t xml:space="preserve"> </w:t>
+        <w:t xml:space="preserve"> Analysephase benötigte das Team weniger 2 Stunden, da Erfahrungen aus anderen Projekten angewendet werden konnte. </w:t>
       </w:r>
     </w:p>
     <w:p>
@@ -12463,52 +12446,13 @@
         <w:ind w:left="358" w:right="336"/>
       </w:pPr>
       <w:r>
-        <w:t xml:space="preserve">Durch den geplanten Puffer von </w:t>
-      </w:r>
-      <w:r>
-        <w:t>18</w:t>
-      </w:r>
-      <w:r>
-        <w:t xml:space="preserve"> Stunden konnte das Projekt erfolgreich in </w:t>
-      </w:r>
-      <w:r>
-        <w:t>10</w:t>
-      </w:r>
-      <w:r>
-        <w:t>0 Stunden, erstellt werden</w:t>
+        <w:t>Durch den geplanten Puffer von 18 Stunden konnte das Projekt erfolgreich in 100 Stunden, erstellt werden</w:t>
       </w:r>
       <w:r>
         <w:t>.</w:t>
       </w:r>
       <w:r>
-        <w:t xml:space="preserve"> </w:t>
-      </w:r>
-      <w:r>
-        <w:t>Die vorgenommenen Meetings des</w:t>
-      </w:r>
-      <w:r>
-        <w:t xml:space="preserve"> Teams</w:t>
-      </w:r>
-      <w:r>
-        <w:t xml:space="preserve"> </w:t>
-      </w:r>
-      <w:r>
-        <w:t>wurden neben der Arbeit vorgenommen</w:t>
-      </w:r>
-      <w:r>
-        <w:t xml:space="preserve">, </w:t>
-      </w:r>
-      <w:r>
-        <w:t>hatten</w:t>
-      </w:r>
-      <w:r>
-        <w:t xml:space="preserve"> aber nur leichten </w:t>
-      </w:r>
-      <w:r>
-        <w:t>Einfluss auf die Arbeitszeit</w:t>
-      </w:r>
-      <w:r>
-        <w:t>, so dass Sie in der Zeitplanung keinen Einfluss haben</w:t>
+        <w:t xml:space="preserve"> Die vorgenommenen Meetings des Teams wurden neben der Arbeit vorgenommen, hatten aber nur leichten Einfluss auf die Arbeitszeit, so dass Sie in der Zeitplanung keinen Einfluss haben</w:t>
       </w:r>
     </w:p>
     <w:p>
@@ -12615,10 +12559,7 @@
         <w:t xml:space="preserve">. </w:t>
       </w:r>
       <w:r>
-        <w:t>In di</w:t>
-      </w:r>
-      <w:r>
-        <w:t>ese</w:t>
+        <w:t>In diese</w:t>
       </w:r>
       <w:r>
         <w:rPr>
@@ -12672,10 +12613,7 @@
         <w:t xml:space="preserve"> </w:t>
       </w:r>
       <w:r>
-        <w:t xml:space="preserve">weitere Funktionen und Assets </w:t>
-      </w:r>
-      <w:r>
-        <w:t>untergebracht</w:t>
+        <w:t>weitere Funktionen und Assets untergebracht</w:t>
       </w:r>
       <w:r>
         <w:rPr>
@@ -12772,1275 +12710,29 @@
     <w:p>
       <w:pPr>
         <w:pStyle w:val="Textkrper"/>
-        <w:spacing w:before="137" w:line="360" w:lineRule="auto"/>
+        <w:spacing w:line="360" w:lineRule="auto"/>
         <w:ind w:left="358" w:right="266"/>
       </w:pPr>
     </w:p>
     <w:p>
       <w:pPr>
         <w:pStyle w:val="Textkrper"/>
-        <w:spacing w:before="213"/>
-        <w:rPr>
-          <w:b/>
-        </w:rPr>
-      </w:pPr>
-    </w:p>
-    <w:p>
-      <w:pPr>
-        <w:pStyle w:val="Textkrper"/>
-        <w:spacing w:before="213"/>
-        <w:rPr>
-          <w:b/>
-        </w:rPr>
-      </w:pPr>
-    </w:p>
-    <w:p>
-      <w:pPr>
-        <w:ind w:left="358"/>
-        <w:rPr>
-          <w:i/>
-          <w:sz w:val="24"/>
-        </w:rPr>
-      </w:pPr>
-      <w:r>
-        <w:rPr>
-          <w:noProof/>
-        </w:rPr>
-        <w:lastRenderedPageBreak/>
-        <mc:AlternateContent>
-          <mc:Choice Requires="wps">
-            <w:drawing>
-              <wp:anchor distT="0" distB="0" distL="0" distR="0" simplePos="0" relativeHeight="487696384" behindDoc="0" locked="0" layoutInCell="1" allowOverlap="1" wp14:anchorId="6B52228C" wp14:editId="6A73A10A">
-                <wp:simplePos x="0" y="0"/>
-                <wp:positionH relativeFrom="page">
-                  <wp:posOffset>5629275</wp:posOffset>
-                </wp:positionH>
-                <wp:positionV relativeFrom="paragraph">
-                  <wp:posOffset>319541</wp:posOffset>
-                </wp:positionV>
-                <wp:extent cx="1379855" cy="294640"/>
-                <wp:effectExtent l="0" t="0" r="10795" b="10160"/>
-                <wp:wrapNone/>
-                <wp:docPr id="43" name="Textbox 250"/>
-                <wp:cNvGraphicFramePr>
-                  <a:graphicFrameLocks xmlns:a="http://schemas.openxmlformats.org/drawingml/2006/main"/>
-                </wp:cNvGraphicFramePr>
-                <a:graphic xmlns:a="http://schemas.openxmlformats.org/drawingml/2006/main">
-                  <a:graphicData uri="http://schemas.microsoft.com/office/word/2010/wordprocessingShape">
-                    <wps:wsp>
-                      <wps:cNvSpPr txBox="1">
-                        <a:spLocks/>
-                      </wps:cNvSpPr>
-                      <wps:spPr>
-                        <a:xfrm>
-                          <a:off x="0" y="0"/>
-                          <a:ext cx="1379855" cy="294640"/>
-                        </a:xfrm>
-                        <a:prstGeom prst="rect">
-                          <a:avLst/>
-                        </a:prstGeom>
-                        <a:solidFill>
-                          <a:schemeClr val="accent2">
-                            <a:lumMod val="75000"/>
-                          </a:schemeClr>
-                        </a:solidFill>
-                        <a:ln w="6350">
-                          <a:solidFill>
-                            <a:srgbClr val="585858"/>
-                          </a:solidFill>
-                          <a:prstDash val="solid"/>
-                        </a:ln>
-                      </wps:spPr>
-                      <wps:txbx>
-                        <w:txbxContent>
-                          <w:p>
-                            <w:pPr>
-                              <w:spacing w:before="71"/>
-                              <w:ind w:left="568"/>
-                              <w:rPr>
-                                <w:b/>
-                                <w:color w:val="000000"/>
-                                <w:sz w:val="24"/>
-                              </w:rPr>
-                            </w:pPr>
-                            <w:r>
-                              <w:rPr>
-                                <w:b/>
-                              </w:rPr>
-                              <w:t>Einleitung</w:t>
-                            </w:r>
-                          </w:p>
-                        </w:txbxContent>
-                      </wps:txbx>
-                      <wps:bodyPr wrap="square" lIns="0" tIns="0" rIns="0" bIns="0" rtlCol="0">
-                        <a:noAutofit/>
-                      </wps:bodyPr>
-                    </wps:wsp>
-                  </a:graphicData>
-                </a:graphic>
-              </wp:anchor>
-            </w:drawing>
-          </mc:Choice>
-          <mc:Fallback>
-            <w:pict>
-              <v:shape w14:anchorId="6B52228C" id="Textbox 250" o:spid="_x0000_s1036" type="#_x0000_t202" style="position:absolute;left:0;text-align:left;margin-left:443.25pt;margin-top:25.15pt;width:108.65pt;height:23.2pt;z-index:487696384;visibility:visible;mso-wrap-style:square;mso-wrap-distance-left:0;mso-wrap-distance-top:0;mso-wrap-distance-right:0;mso-wrap-distance-bottom:0;mso-position-horizontal:absolute;mso-position-horizontal-relative:page;mso-position-vertical:absolute;mso-position-vertical-relative:text;v-text-anchor:top" o:gfxdata="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" fillcolor="#943634 [2405]" strokecolor="#585858" strokeweight=".5pt">
-                <v:path arrowok="t"/>
-                <v:textbox inset="0,0,0,0">
-                  <w:txbxContent>
-                    <w:p>
-                      <w:pPr>
-                        <w:spacing w:before="71"/>
-                        <w:ind w:left="568"/>
-                        <w:rPr>
-                          <w:b/>
-                          <w:color w:val="000000"/>
-                          <w:sz w:val="24"/>
-                        </w:rPr>
-                      </w:pPr>
-                      <w:r>
-                        <w:rPr>
-                          <w:b/>
-                        </w:rPr>
-                        <w:t>Einleitung</w:t>
-                      </w:r>
-                    </w:p>
-                  </w:txbxContent>
-                </v:textbox>
-                <w10:wrap anchorx="page"/>
-              </v:shape>
-            </w:pict>
-          </mc:Fallback>
-        </mc:AlternateContent>
-      </w:r>
-      <w:r>
-        <w:rPr>
-          <w:i/>
-          <w:sz w:val="24"/>
-        </w:rPr>
-        <w:t xml:space="preserve">A </w:t>
-      </w:r>
-      <w:r>
-        <w:rPr>
-          <w:i/>
-          <w:spacing w:val="-2"/>
-          <w:sz w:val="24"/>
-        </w:rPr>
-        <w:t>Anhang</w:t>
-      </w:r>
-    </w:p>
-    <w:p>
-      <w:pPr>
-        <w:pStyle w:val="Textkrper"/>
-        <w:spacing w:before="7"/>
-        <w:rPr>
-          <w:i/>
-          <w:sz w:val="11"/>
-        </w:rPr>
-      </w:pPr>
-      <w:r>
-        <w:rPr>
-          <w:noProof/>
-        </w:rPr>
-        <mc:AlternateContent>
-          <mc:Choice Requires="wps">
-            <w:drawing>
-              <wp:anchor distT="0" distB="0" distL="0" distR="0" simplePos="0" relativeHeight="487697408" behindDoc="1" locked="0" layoutInCell="1" allowOverlap="1" wp14:anchorId="443AAFD7" wp14:editId="285FCD7B">
-                <wp:simplePos x="0" y="0"/>
-                <wp:positionH relativeFrom="page">
-                  <wp:posOffset>882700</wp:posOffset>
-                </wp:positionH>
-                <wp:positionV relativeFrom="paragraph">
-                  <wp:posOffset>100100</wp:posOffset>
-                </wp:positionV>
-                <wp:extent cx="6156325" cy="6350"/>
-                <wp:effectExtent l="0" t="0" r="0" b="0"/>
-                <wp:wrapTopAndBottom/>
-                <wp:docPr id="44" name="Graphic 251"/>
-                <wp:cNvGraphicFramePr>
-                  <a:graphicFrameLocks xmlns:a="http://schemas.openxmlformats.org/drawingml/2006/main"/>
-                </wp:cNvGraphicFramePr>
-                <a:graphic xmlns:a="http://schemas.openxmlformats.org/drawingml/2006/main">
-                  <a:graphicData uri="http://schemas.microsoft.com/office/word/2010/wordprocessingShape">
-                    <wps:wsp>
-                      <wps:cNvSpPr>
-                        <a:spLocks/>
-                      </wps:cNvSpPr>
-                      <wps:spPr>
-                        <a:xfrm>
-                          <a:off x="0" y="0"/>
-                          <a:ext cx="6156325" cy="6350"/>
-                        </a:xfrm>
-                        <a:custGeom>
-                          <a:avLst/>
-                          <a:gdLst/>
-                          <a:ahLst/>
-                          <a:cxnLst/>
-                          <a:rect l="l" t="t" r="r" b="b"/>
-                          <a:pathLst>
-                            <a:path w="6156325" h="6350">
-                              <a:moveTo>
-                                <a:pt x="6156325" y="0"/>
-                              </a:moveTo>
-                              <a:lnTo>
-                                <a:pt x="0" y="0"/>
-                              </a:lnTo>
-                              <a:lnTo>
-                                <a:pt x="0" y="6096"/>
-                              </a:lnTo>
-                              <a:lnTo>
-                                <a:pt x="6156325" y="6096"/>
-                              </a:lnTo>
-                              <a:lnTo>
-                                <a:pt x="6156325" y="0"/>
-                              </a:lnTo>
-                              <a:close/>
-                            </a:path>
-                          </a:pathLst>
-                        </a:custGeom>
-                        <a:solidFill>
-                          <a:srgbClr val="000000"/>
-                        </a:solidFill>
-                      </wps:spPr>
-                      <wps:bodyPr wrap="square" lIns="0" tIns="0" rIns="0" bIns="0" rtlCol="0">
-                        <a:prstTxWarp prst="textNoShape">
-                          <a:avLst/>
-                        </a:prstTxWarp>
-                        <a:noAutofit/>
-                      </wps:bodyPr>
-                    </wps:wsp>
-                  </a:graphicData>
-                </a:graphic>
-              </wp:anchor>
-            </w:drawing>
-          </mc:Choice>
-          <mc:Fallback>
-            <w:pict>
-              <v:shape w14:anchorId="76BF2C8D" id="Graphic 251" o:spid="_x0000_s1026" style="position:absolute;margin-left:69.5pt;margin-top:7.9pt;width:484.75pt;height:.5pt;z-index:-15619072;visibility:visible;mso-wrap-style:square;mso-wrap-distance-left:0;mso-wrap-distance-top:0;mso-wrap-distance-right:0;mso-wrap-distance-bottom:0;mso-position-horizontal:absolute;mso-position-horizontal-relative:page;mso-position-vertical:absolute;mso-position-vertical-relative:text;v-text-anchor:top" coordsize="6156325,6350" o:gfxdata="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" path="m6156325,l,,,6096r6156325,l6156325,xe" fillcolor="black" stroked="f">
-                <v:path arrowok="t"/>
-                <w10:wrap type="topAndBottom" anchorx="page"/>
-              </v:shape>
-            </w:pict>
-          </mc:Fallback>
-        </mc:AlternateContent>
-      </w:r>
-    </w:p>
-    <w:p>
-      <w:pPr>
-        <w:pStyle w:val="berschrift1"/>
-        <w:numPr>
-          <w:ilvl w:val="1"/>
-          <w:numId w:val="1"/>
-        </w:numPr>
-        <w:tabs>
-          <w:tab w:val="left" w:pos="3191"/>
-        </w:tabs>
-      </w:pPr>
-      <w:r>
-        <w:t>Projektauftrag</w:t>
-      </w:r>
-    </w:p>
-    <w:p>
-      <w:pPr>
-        <w:pStyle w:val="Textkrper"/>
-        <w:rPr>
-          <w:b/>
-          <w:sz w:val="20"/>
-        </w:rPr>
-      </w:pPr>
-      <w:r>
-        <w:rPr>
-          <w:noProof/>
-        </w:rPr>
-        <w:drawing>
-          <wp:anchor distT="0" distB="0" distL="114300" distR="114300" simplePos="0" relativeHeight="487698432" behindDoc="1" locked="0" layoutInCell="1" allowOverlap="1" wp14:anchorId="54E46B91" wp14:editId="4B363A0A">
-            <wp:simplePos x="0" y="0"/>
-            <wp:positionH relativeFrom="margin">
-              <wp:align>left</wp:align>
-            </wp:positionH>
-            <wp:positionV relativeFrom="paragraph">
-              <wp:posOffset>288290</wp:posOffset>
-            </wp:positionV>
-            <wp:extent cx="6508800" cy="5990400"/>
-            <wp:effectExtent l="0" t="0" r="6350" b="0"/>
-            <wp:wrapTight wrapText="bothSides">
-              <wp:wrapPolygon edited="0">
-                <wp:start x="0" y="0"/>
-                <wp:lineTo x="0" y="21502"/>
-                <wp:lineTo x="21558" y="21502"/>
-                <wp:lineTo x="21558" y="0"/>
-                <wp:lineTo x="0" y="0"/>
-              </wp:wrapPolygon>
-            </wp:wrapTight>
-            <wp:docPr id="45" name="Grafik 45"/>
-            <wp:cNvGraphicFramePr>
-              <a:graphicFrameLocks xmlns:a="http://schemas.openxmlformats.org/drawingml/2006/main" noChangeAspect="1"/>
-            </wp:cNvGraphicFramePr>
-            <a:graphic xmlns:a="http://schemas.openxmlformats.org/drawingml/2006/main">
-              <a:graphicData uri="http://schemas.openxmlformats.org/drawingml/2006/picture">
-                <pic:pic xmlns:pic="http://schemas.openxmlformats.org/drawingml/2006/picture">
-                  <pic:nvPicPr>
-                    <pic:cNvPr id="45" name="image.png"/>
-                    <pic:cNvPicPr/>
-                  </pic:nvPicPr>
-                  <pic:blipFill>
-                    <a:blip r:embed="rId14">
-                      <a:extLst>
-                        <a:ext uri="{28A0092B-C50C-407E-A947-70E740481C1C}">
-                          <a14:useLocalDpi xmlns:a14="http://schemas.microsoft.com/office/drawing/2010/main" val="0"/>
-                        </a:ext>
-                      </a:extLst>
-                    </a:blip>
-                    <a:stretch>
-                      <a:fillRect/>
-                    </a:stretch>
-                  </pic:blipFill>
-                  <pic:spPr>
-                    <a:xfrm>
-                      <a:off x="0" y="0"/>
-                      <a:ext cx="6508800" cy="5990400"/>
-                    </a:xfrm>
-                    <a:prstGeom prst="rect">
-                      <a:avLst/>
-                    </a:prstGeom>
-                  </pic:spPr>
-                </pic:pic>
-              </a:graphicData>
-            </a:graphic>
-            <wp14:sizeRelH relativeFrom="margin">
-              <wp14:pctWidth>0</wp14:pctWidth>
-            </wp14:sizeRelH>
-            <wp14:sizeRelV relativeFrom="margin">
-              <wp14:pctHeight>0</wp14:pctHeight>
-            </wp14:sizeRelV>
-          </wp:anchor>
-        </w:drawing>
-      </w:r>
-    </w:p>
-    <w:p>
-      <w:pPr>
-        <w:pStyle w:val="Textkrper"/>
-        <w:spacing w:before="131"/>
-        <w:rPr>
-          <w:b/>
-          <w:sz w:val="20"/>
-        </w:rPr>
-      </w:pPr>
-    </w:p>
-    <w:p>
-      <w:pPr>
-        <w:spacing w:line="252" w:lineRule="exact"/>
-        <w:sectPr>
-          <w:pgSz w:w="11910" w:h="16840"/>
-          <w:pgMar w:top="2000" w:right="600" w:bottom="1240" w:left="1060" w:header="719" w:footer="1027" w:gutter="0"/>
-          <w:cols w:space="720"/>
-        </w:sectPr>
-      </w:pPr>
-    </w:p>
-    <w:p>
-      <w:pPr>
-        <w:ind w:left="358"/>
-        <w:rPr>
-          <w:i/>
-          <w:sz w:val="24"/>
-        </w:rPr>
-      </w:pPr>
-      <w:r>
-        <w:rPr>
-          <w:noProof/>
-        </w:rPr>
-        <w:lastRenderedPageBreak/>
-        <mc:AlternateContent>
-          <mc:Choice Requires="wps">
-            <w:drawing>
-              <wp:anchor distT="0" distB="0" distL="0" distR="0" simplePos="0" relativeHeight="487700480" behindDoc="0" locked="0" layoutInCell="1" allowOverlap="1" wp14:anchorId="49B4BB2F" wp14:editId="2FCB7DCD">
-                <wp:simplePos x="0" y="0"/>
-                <wp:positionH relativeFrom="page">
-                  <wp:posOffset>5629275</wp:posOffset>
-                </wp:positionH>
-                <wp:positionV relativeFrom="paragraph">
-                  <wp:posOffset>319541</wp:posOffset>
-                </wp:positionV>
-                <wp:extent cx="1379855" cy="294640"/>
-                <wp:effectExtent l="0" t="0" r="10795" b="10160"/>
-                <wp:wrapNone/>
-                <wp:docPr id="47" name="Textbox 250"/>
-                <wp:cNvGraphicFramePr>
-                  <a:graphicFrameLocks xmlns:a="http://schemas.openxmlformats.org/drawingml/2006/main"/>
-                </wp:cNvGraphicFramePr>
-                <a:graphic xmlns:a="http://schemas.openxmlformats.org/drawingml/2006/main">
-                  <a:graphicData uri="http://schemas.microsoft.com/office/word/2010/wordprocessingShape">
-                    <wps:wsp>
-                      <wps:cNvSpPr txBox="1">
-                        <a:spLocks/>
-                      </wps:cNvSpPr>
-                      <wps:spPr>
-                        <a:xfrm>
-                          <a:off x="0" y="0"/>
-                          <a:ext cx="1379855" cy="294640"/>
-                        </a:xfrm>
-                        <a:prstGeom prst="rect">
-                          <a:avLst/>
-                        </a:prstGeom>
-                        <a:solidFill>
-                          <a:schemeClr val="accent2">
-                            <a:lumMod val="75000"/>
-                          </a:schemeClr>
-                        </a:solidFill>
-                        <a:ln w="6350">
-                          <a:solidFill>
-                            <a:srgbClr val="585858"/>
-                          </a:solidFill>
-                          <a:prstDash val="solid"/>
-                        </a:ln>
-                      </wps:spPr>
-                      <wps:txbx>
-                        <w:txbxContent>
-                          <w:p>
-                            <w:pPr>
-                              <w:spacing w:before="71"/>
-                              <w:ind w:left="568"/>
-                              <w:rPr>
-                                <w:b/>
-                                <w:color w:val="000000"/>
-                                <w:sz w:val="24"/>
-                              </w:rPr>
-                            </w:pPr>
-                            <w:r>
-                              <w:rPr>
-                                <w:b/>
-                              </w:rPr>
-                              <w:t>Einleitung</w:t>
-                            </w:r>
-                          </w:p>
-                        </w:txbxContent>
-                      </wps:txbx>
-                      <wps:bodyPr wrap="square" lIns="0" tIns="0" rIns="0" bIns="0" rtlCol="0">
-                        <a:noAutofit/>
-                      </wps:bodyPr>
-                    </wps:wsp>
-                  </a:graphicData>
-                </a:graphic>
-              </wp:anchor>
-            </w:drawing>
-          </mc:Choice>
-          <mc:Fallback>
-            <w:pict>
-              <v:shape w14:anchorId="49B4BB2F" id="_x0000_s1037" type="#_x0000_t202" style="position:absolute;left:0;text-align:left;margin-left:443.25pt;margin-top:25.15pt;width:108.65pt;height:23.2pt;z-index:487700480;visibility:visible;mso-wrap-style:square;mso-wrap-distance-left:0;mso-wrap-distance-top:0;mso-wrap-distance-right:0;mso-wrap-distance-bottom:0;mso-position-horizontal:absolute;mso-position-horizontal-relative:page;mso-position-vertical:absolute;mso-position-vertical-relative:text;v-text-anchor:top" o:gfxdata="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" fillcolor="#943634 [2405]" strokecolor="#585858" strokeweight=".5pt">
-                <v:path arrowok="t"/>
-                <v:textbox inset="0,0,0,0">
-                  <w:txbxContent>
-                    <w:p>
-                      <w:pPr>
-                        <w:spacing w:before="71"/>
-                        <w:ind w:left="568"/>
-                        <w:rPr>
-                          <w:b/>
-                          <w:color w:val="000000"/>
-                          <w:sz w:val="24"/>
-                        </w:rPr>
-                      </w:pPr>
-                      <w:r>
-                        <w:rPr>
-                          <w:b/>
-                        </w:rPr>
-                        <w:t>Einleitung</w:t>
-                      </w:r>
-                    </w:p>
-                  </w:txbxContent>
-                </v:textbox>
-                <w10:wrap anchorx="page"/>
-              </v:shape>
-            </w:pict>
-          </mc:Fallback>
-        </mc:AlternateContent>
-      </w:r>
-      <w:r>
-        <w:rPr>
-          <w:i/>
-          <w:sz w:val="24"/>
-        </w:rPr>
-        <w:t xml:space="preserve">A </w:t>
-      </w:r>
-      <w:r>
-        <w:rPr>
-          <w:i/>
-          <w:spacing w:val="-2"/>
-          <w:sz w:val="24"/>
-        </w:rPr>
-        <w:t>Anhang</w:t>
-      </w:r>
-    </w:p>
-    <w:p>
-      <w:pPr>
-        <w:pStyle w:val="Textkrper"/>
-        <w:spacing w:before="7"/>
-        <w:rPr>
-          <w:i/>
-          <w:sz w:val="11"/>
-        </w:rPr>
-      </w:pPr>
-      <w:r>
-        <w:rPr>
-          <w:noProof/>
-        </w:rPr>
-        <mc:AlternateContent>
-          <mc:Choice Requires="wps">
-            <w:drawing>
-              <wp:anchor distT="0" distB="0" distL="0" distR="0" simplePos="0" relativeHeight="487701504" behindDoc="1" locked="0" layoutInCell="1" allowOverlap="1" wp14:anchorId="39E0CB08" wp14:editId="4DF7E4EB">
-                <wp:simplePos x="0" y="0"/>
-                <wp:positionH relativeFrom="page">
-                  <wp:posOffset>882700</wp:posOffset>
-                </wp:positionH>
-                <wp:positionV relativeFrom="paragraph">
-                  <wp:posOffset>100100</wp:posOffset>
-                </wp:positionV>
-                <wp:extent cx="6156325" cy="6350"/>
-                <wp:effectExtent l="0" t="0" r="0" b="0"/>
-                <wp:wrapTopAndBottom/>
-                <wp:docPr id="48" name="Graphic 251"/>
-                <wp:cNvGraphicFramePr>
-                  <a:graphicFrameLocks xmlns:a="http://schemas.openxmlformats.org/drawingml/2006/main"/>
-                </wp:cNvGraphicFramePr>
-                <a:graphic xmlns:a="http://schemas.openxmlformats.org/drawingml/2006/main">
-                  <a:graphicData uri="http://schemas.microsoft.com/office/word/2010/wordprocessingShape">
-                    <wps:wsp>
-                      <wps:cNvSpPr>
-                        <a:spLocks/>
-                      </wps:cNvSpPr>
-                      <wps:spPr>
-                        <a:xfrm>
-                          <a:off x="0" y="0"/>
-                          <a:ext cx="6156325" cy="6350"/>
-                        </a:xfrm>
-                        <a:custGeom>
-                          <a:avLst/>
-                          <a:gdLst/>
-                          <a:ahLst/>
-                          <a:cxnLst/>
-                          <a:rect l="l" t="t" r="r" b="b"/>
-                          <a:pathLst>
-                            <a:path w="6156325" h="6350">
-                              <a:moveTo>
-                                <a:pt x="6156325" y="0"/>
-                              </a:moveTo>
-                              <a:lnTo>
-                                <a:pt x="0" y="0"/>
-                              </a:lnTo>
-                              <a:lnTo>
-                                <a:pt x="0" y="6096"/>
-                              </a:lnTo>
-                              <a:lnTo>
-                                <a:pt x="6156325" y="6096"/>
-                              </a:lnTo>
-                              <a:lnTo>
-                                <a:pt x="6156325" y="0"/>
-                              </a:lnTo>
-                              <a:close/>
-                            </a:path>
-                          </a:pathLst>
-                        </a:custGeom>
-                        <a:solidFill>
-                          <a:srgbClr val="000000"/>
-                        </a:solidFill>
-                      </wps:spPr>
-                      <wps:bodyPr wrap="square" lIns="0" tIns="0" rIns="0" bIns="0" rtlCol="0">
-                        <a:prstTxWarp prst="textNoShape">
-                          <a:avLst/>
-                        </a:prstTxWarp>
-                        <a:noAutofit/>
-                      </wps:bodyPr>
-                    </wps:wsp>
-                  </a:graphicData>
-                </a:graphic>
-              </wp:anchor>
-            </w:drawing>
-          </mc:Choice>
-          <mc:Fallback>
-            <w:pict>
-              <v:shape w14:anchorId="38DD5301" id="Graphic 251" o:spid="_x0000_s1026" style="position:absolute;margin-left:69.5pt;margin-top:7.9pt;width:484.75pt;height:.5pt;z-index:-15614976;visibility:visible;mso-wrap-style:square;mso-wrap-distance-left:0;mso-wrap-distance-top:0;mso-wrap-distance-right:0;mso-wrap-distance-bottom:0;mso-position-horizontal:absolute;mso-position-horizontal-relative:page;mso-position-vertical:absolute;mso-position-vertical-relative:text;v-text-anchor:top" coordsize="6156325,6350" o:gfxdata="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" path="m6156325,l,,,6096r6156325,l6156325,xe" fillcolor="black" stroked="f">
-                <v:path arrowok="t"/>
-                <w10:wrap type="topAndBottom" anchorx="page"/>
-              </v:shape>
-            </w:pict>
-          </mc:Fallback>
-        </mc:AlternateContent>
-      </w:r>
-    </w:p>
-    <w:p>
-      <w:pPr>
-        <w:pStyle w:val="berschrift1"/>
-        <w:numPr>
-          <w:ilvl w:val="1"/>
-          <w:numId w:val="1"/>
-        </w:numPr>
-        <w:tabs>
-          <w:tab w:val="left" w:pos="3191"/>
-        </w:tabs>
-      </w:pPr>
-      <w:r>
-        <w:t>Projekta</w:t>
-      </w:r>
-      <w:r>
-        <w:t>blaufplan</w:t>
-      </w:r>
-    </w:p>
-    <w:p>
-      <w:pPr>
-        <w:pStyle w:val="Textkrper"/>
-        <w:rPr>
-          <w:b/>
-          <w:sz w:val="20"/>
-        </w:rPr>
-      </w:pPr>
-      <w:r>
-        <w:rPr>
-          <w:noProof/>
-        </w:rPr>
-        <w:drawing>
-          <wp:anchor distT="0" distB="0" distL="114300" distR="114300" simplePos="0" relativeHeight="487702528" behindDoc="1" locked="0" layoutInCell="1" allowOverlap="1" wp14:anchorId="5EB56F39" wp14:editId="46FBE299">
-            <wp:simplePos x="0" y="0"/>
-            <wp:positionH relativeFrom="margin">
-              <wp:align>left</wp:align>
-            </wp:positionH>
-            <wp:positionV relativeFrom="paragraph">
-              <wp:posOffset>198755</wp:posOffset>
-            </wp:positionV>
-            <wp:extent cx="6332855" cy="7951262"/>
-            <wp:effectExtent l="0" t="0" r="0" b="0"/>
-            <wp:wrapTight wrapText="bothSides">
-              <wp:wrapPolygon edited="0">
-                <wp:start x="0" y="0"/>
-                <wp:lineTo x="0" y="21529"/>
-                <wp:lineTo x="21507" y="21529"/>
-                <wp:lineTo x="21507" y="0"/>
-                <wp:lineTo x="0" y="0"/>
-              </wp:wrapPolygon>
-            </wp:wrapTight>
-            <wp:docPr id="49" name="Grafik 49"/>
-            <wp:cNvGraphicFramePr>
-              <a:graphicFrameLocks xmlns:a="http://schemas.openxmlformats.org/drawingml/2006/main" noChangeAspect="1"/>
-            </wp:cNvGraphicFramePr>
-            <a:graphic xmlns:a="http://schemas.openxmlformats.org/drawingml/2006/main">
-              <a:graphicData uri="http://schemas.openxmlformats.org/drawingml/2006/picture">
-                <pic:pic xmlns:pic="http://schemas.openxmlformats.org/drawingml/2006/picture">
-                  <pic:nvPicPr>
-                    <pic:cNvPr id="45" name="image.png"/>
-                    <pic:cNvPicPr/>
-                  </pic:nvPicPr>
-                  <pic:blipFill>
-                    <a:blip r:embed="rId15">
-                      <a:extLst>
-                        <a:ext uri="{28A0092B-C50C-407E-A947-70E740481C1C}">
-                          <a14:useLocalDpi xmlns:a14="http://schemas.microsoft.com/office/drawing/2010/main" val="0"/>
-                        </a:ext>
-                      </a:extLst>
-                    </a:blip>
-                    <a:stretch>
-                      <a:fillRect/>
-                    </a:stretch>
-                  </pic:blipFill>
-                  <pic:spPr>
-                    <a:xfrm>
-                      <a:off x="0" y="0"/>
-                      <a:ext cx="6332855" cy="7951262"/>
-                    </a:xfrm>
-                    <a:prstGeom prst="rect">
-                      <a:avLst/>
-                    </a:prstGeom>
-                  </pic:spPr>
-                </pic:pic>
-              </a:graphicData>
-            </a:graphic>
-            <wp14:sizeRelH relativeFrom="margin">
-              <wp14:pctWidth>0</wp14:pctWidth>
-            </wp14:sizeRelH>
-            <wp14:sizeRelV relativeFrom="margin">
-              <wp14:pctHeight>0</wp14:pctHeight>
-            </wp14:sizeRelV>
-          </wp:anchor>
-        </w:drawing>
-      </w:r>
-    </w:p>
-    <w:p>
-      <w:pPr>
-        <w:pStyle w:val="Textkrper"/>
-        <w:spacing w:before="213"/>
-        <w:rPr>
-          <w:b/>
-        </w:rPr>
-      </w:pPr>
-    </w:p>
-    <w:p>
-      <w:pPr>
-        <w:ind w:left="358"/>
-        <w:rPr>
-          <w:i/>
-          <w:sz w:val="24"/>
-        </w:rPr>
-      </w:pPr>
-      <w:r>
-        <w:rPr>
-          <w:noProof/>
-        </w:rPr>
-        <mc:AlternateContent>
-          <mc:Choice Requires="wps">
-            <w:drawing>
-              <wp:anchor distT="0" distB="0" distL="0" distR="0" simplePos="0" relativeHeight="487709696" behindDoc="0" locked="0" layoutInCell="1" allowOverlap="1" wp14:anchorId="0E1B18DE" wp14:editId="4095BF09">
-                <wp:simplePos x="0" y="0"/>
-                <wp:positionH relativeFrom="page">
-                  <wp:posOffset>5629275</wp:posOffset>
-                </wp:positionH>
-                <wp:positionV relativeFrom="paragraph">
-                  <wp:posOffset>319541</wp:posOffset>
-                </wp:positionV>
-                <wp:extent cx="1379855" cy="294640"/>
-                <wp:effectExtent l="0" t="0" r="10795" b="10160"/>
-                <wp:wrapNone/>
-                <wp:docPr id="50" name="Textbox 250"/>
-                <wp:cNvGraphicFramePr>
-                  <a:graphicFrameLocks xmlns:a="http://schemas.openxmlformats.org/drawingml/2006/main"/>
-                </wp:cNvGraphicFramePr>
-                <a:graphic xmlns:a="http://schemas.openxmlformats.org/drawingml/2006/main">
-                  <a:graphicData uri="http://schemas.microsoft.com/office/word/2010/wordprocessingShape">
-                    <wps:wsp>
-                      <wps:cNvSpPr txBox="1">
-                        <a:spLocks/>
-                      </wps:cNvSpPr>
-                      <wps:spPr>
-                        <a:xfrm>
-                          <a:off x="0" y="0"/>
-                          <a:ext cx="1379855" cy="294640"/>
-                        </a:xfrm>
-                        <a:prstGeom prst="rect">
-                          <a:avLst/>
-                        </a:prstGeom>
-                        <a:solidFill>
-                          <a:schemeClr val="accent2">
-                            <a:lumMod val="75000"/>
-                          </a:schemeClr>
-                        </a:solidFill>
-                        <a:ln w="6350">
-                          <a:solidFill>
-                            <a:srgbClr val="585858"/>
-                          </a:solidFill>
-                          <a:prstDash val="solid"/>
-                        </a:ln>
-                      </wps:spPr>
-                      <wps:txbx>
-                        <w:txbxContent>
-                          <w:p>
-                            <w:pPr>
-                              <w:spacing w:before="71"/>
-                              <w:ind w:left="568"/>
-                              <w:rPr>
-                                <w:b/>
-                                <w:color w:val="000000"/>
-                                <w:sz w:val="24"/>
-                              </w:rPr>
-                            </w:pPr>
-                            <w:r>
-                              <w:rPr>
-                                <w:b/>
-                              </w:rPr>
-                              <w:t>Einleitung</w:t>
-                            </w:r>
-                          </w:p>
-                        </w:txbxContent>
-                      </wps:txbx>
-                      <wps:bodyPr wrap="square" lIns="0" tIns="0" rIns="0" bIns="0" rtlCol="0">
-                        <a:noAutofit/>
-                      </wps:bodyPr>
-                    </wps:wsp>
-                  </a:graphicData>
-                </a:graphic>
-              </wp:anchor>
-            </w:drawing>
-          </mc:Choice>
-          <mc:Fallback>
-            <w:pict>
-              <v:shape w14:anchorId="0E1B18DE" id="_x0000_s1038" type="#_x0000_t202" style="position:absolute;left:0;text-align:left;margin-left:443.25pt;margin-top:25.15pt;width:108.65pt;height:23.2pt;z-index:487709696;visibility:visible;mso-wrap-style:square;mso-wrap-distance-left:0;mso-wrap-distance-top:0;mso-wrap-distance-right:0;mso-wrap-distance-bottom:0;mso-position-horizontal:absolute;mso-position-horizontal-relative:page;mso-position-vertical:absolute;mso-position-vertical-relative:text;v-text-anchor:top" o:gfxdata="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" fillcolor="#943634 [2405]" strokecolor="#585858" strokeweight=".5pt">
-                <v:path arrowok="t"/>
-                <v:textbox inset="0,0,0,0">
-                  <w:txbxContent>
-                    <w:p>
-                      <w:pPr>
-                        <w:spacing w:before="71"/>
-                        <w:ind w:left="568"/>
-                        <w:rPr>
-                          <w:b/>
-                          <w:color w:val="000000"/>
-                          <w:sz w:val="24"/>
-                        </w:rPr>
-                      </w:pPr>
-                      <w:r>
-                        <w:rPr>
-                          <w:b/>
-                        </w:rPr>
-                        <w:t>Einleitung</w:t>
-                      </w:r>
-                    </w:p>
-                  </w:txbxContent>
-                </v:textbox>
-                <w10:wrap anchorx="page"/>
-              </v:shape>
-            </w:pict>
-          </mc:Fallback>
-        </mc:AlternateContent>
-      </w:r>
-      <w:r>
-        <w:rPr>
-          <w:i/>
-          <w:sz w:val="24"/>
-        </w:rPr>
-        <w:t xml:space="preserve">A </w:t>
-      </w:r>
-      <w:r>
-        <w:rPr>
-          <w:i/>
-          <w:spacing w:val="-2"/>
-          <w:sz w:val="24"/>
-        </w:rPr>
-        <w:t>Anhang</w:t>
-      </w:r>
-    </w:p>
-    <w:p>
-      <w:pPr>
-        <w:pStyle w:val="Textkrper"/>
-        <w:spacing w:before="7"/>
-        <w:rPr>
-          <w:i/>
-          <w:sz w:val="11"/>
-        </w:rPr>
-      </w:pPr>
-      <w:r>
-        <w:rPr>
-          <w:noProof/>
-        </w:rPr>
-        <mc:AlternateContent>
-          <mc:Choice Requires="wps">
-            <w:drawing>
-              <wp:anchor distT="0" distB="0" distL="0" distR="0" simplePos="0" relativeHeight="487710720" behindDoc="1" locked="0" layoutInCell="1" allowOverlap="1" wp14:anchorId="4BCE9390" wp14:editId="78504040">
-                <wp:simplePos x="0" y="0"/>
-                <wp:positionH relativeFrom="page">
-                  <wp:posOffset>882700</wp:posOffset>
-                </wp:positionH>
-                <wp:positionV relativeFrom="paragraph">
-                  <wp:posOffset>100100</wp:posOffset>
-                </wp:positionV>
-                <wp:extent cx="6156325" cy="6350"/>
-                <wp:effectExtent l="0" t="0" r="0" b="0"/>
-                <wp:wrapTopAndBottom/>
-                <wp:docPr id="51" name="Graphic 251"/>
-                <wp:cNvGraphicFramePr>
-                  <a:graphicFrameLocks xmlns:a="http://schemas.openxmlformats.org/drawingml/2006/main"/>
-                </wp:cNvGraphicFramePr>
-                <a:graphic xmlns:a="http://schemas.openxmlformats.org/drawingml/2006/main">
-                  <a:graphicData uri="http://schemas.microsoft.com/office/word/2010/wordprocessingShape">
-                    <wps:wsp>
-                      <wps:cNvSpPr>
-                        <a:spLocks/>
-                      </wps:cNvSpPr>
-                      <wps:spPr>
-                        <a:xfrm>
-                          <a:off x="0" y="0"/>
-                          <a:ext cx="6156325" cy="6350"/>
-                        </a:xfrm>
-                        <a:custGeom>
-                          <a:avLst/>
-                          <a:gdLst/>
-                          <a:ahLst/>
-                          <a:cxnLst/>
-                          <a:rect l="l" t="t" r="r" b="b"/>
-                          <a:pathLst>
-                            <a:path w="6156325" h="6350">
-                              <a:moveTo>
-                                <a:pt x="6156325" y="0"/>
-                              </a:moveTo>
-                              <a:lnTo>
-                                <a:pt x="0" y="0"/>
-                              </a:lnTo>
-                              <a:lnTo>
-                                <a:pt x="0" y="6096"/>
-                              </a:lnTo>
-                              <a:lnTo>
-                                <a:pt x="6156325" y="6096"/>
-                              </a:lnTo>
-                              <a:lnTo>
-                                <a:pt x="6156325" y="0"/>
-                              </a:lnTo>
-                              <a:close/>
-                            </a:path>
-                          </a:pathLst>
-                        </a:custGeom>
-                        <a:solidFill>
-                          <a:srgbClr val="000000"/>
-                        </a:solidFill>
-                      </wps:spPr>
-                      <wps:bodyPr wrap="square" lIns="0" tIns="0" rIns="0" bIns="0" rtlCol="0">
-                        <a:prstTxWarp prst="textNoShape">
-                          <a:avLst/>
-                        </a:prstTxWarp>
-                        <a:noAutofit/>
-                      </wps:bodyPr>
-                    </wps:wsp>
-                  </a:graphicData>
-                </a:graphic>
-              </wp:anchor>
-            </w:drawing>
-          </mc:Choice>
-          <mc:Fallback>
-            <w:pict>
-              <v:shape w14:anchorId="3CDEB541" id="Graphic 251" o:spid="_x0000_s1026" style="position:absolute;margin-left:69.5pt;margin-top:7.9pt;width:484.75pt;height:.5pt;z-index:-15605760;visibility:visible;mso-wrap-style:square;mso-wrap-distance-left:0;mso-wrap-distance-top:0;mso-wrap-distance-right:0;mso-wrap-distance-bottom:0;mso-position-horizontal:absolute;mso-position-horizontal-relative:page;mso-position-vertical:absolute;mso-position-vertical-relative:text;v-text-anchor:top" coordsize="6156325,6350" o:gfxdata="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" path="m6156325,l,,,6096r6156325,l6156325,xe" fillcolor="black" stroked="f">
-                <v:path arrowok="t"/>
-                <w10:wrap type="topAndBottom" anchorx="page"/>
-              </v:shape>
-            </w:pict>
-          </mc:Fallback>
-        </mc:AlternateContent>
-      </w:r>
-    </w:p>
-    <w:p>
-      <w:pPr>
-        <w:pStyle w:val="berschrift1"/>
-        <w:numPr>
-          <w:ilvl w:val="1"/>
-          <w:numId w:val="1"/>
-        </w:numPr>
-        <w:tabs>
-          <w:tab w:val="left" w:pos="3191"/>
-        </w:tabs>
-      </w:pPr>
-      <w:r>
-        <w:t>Projektablaufplan</w:t>
-      </w:r>
-    </w:p>
-    <w:p>
-      <w:pPr>
-        <w:pStyle w:val="Textkrper"/>
-        <w:rPr>
-          <w:b/>
-          <w:sz w:val="20"/>
-        </w:rPr>
-      </w:pPr>
-      <w:r>
-        <w:rPr>
-          <w:noProof/>
-        </w:rPr>
-        <w:drawing>
-          <wp:anchor distT="0" distB="0" distL="114300" distR="114300" simplePos="0" relativeHeight="487711744" behindDoc="1" locked="0" layoutInCell="1" allowOverlap="1" wp14:anchorId="45650493" wp14:editId="41620830">
-            <wp:simplePos x="0" y="0"/>
-            <wp:positionH relativeFrom="page">
-              <wp:posOffset>790575</wp:posOffset>
-            </wp:positionH>
-            <wp:positionV relativeFrom="paragraph">
-              <wp:posOffset>276860</wp:posOffset>
-            </wp:positionV>
-            <wp:extent cx="6115050" cy="7678420"/>
-            <wp:effectExtent l="0" t="0" r="0" b="0"/>
-            <wp:wrapTight wrapText="bothSides">
-              <wp:wrapPolygon edited="0">
-                <wp:start x="0" y="0"/>
-                <wp:lineTo x="0" y="21543"/>
-                <wp:lineTo x="21533" y="21543"/>
-                <wp:lineTo x="21533" y="0"/>
-                <wp:lineTo x="0" y="0"/>
-              </wp:wrapPolygon>
-            </wp:wrapTight>
-            <wp:docPr id="52" name="Grafik 52"/>
-            <wp:cNvGraphicFramePr>
-              <a:graphicFrameLocks xmlns:a="http://schemas.openxmlformats.org/drawingml/2006/main" noChangeAspect="1"/>
-            </wp:cNvGraphicFramePr>
-            <a:graphic xmlns:a="http://schemas.openxmlformats.org/drawingml/2006/main">
-              <a:graphicData uri="http://schemas.openxmlformats.org/drawingml/2006/picture">
-                <pic:pic xmlns:pic="http://schemas.openxmlformats.org/drawingml/2006/picture">
-                  <pic:nvPicPr>
-                    <pic:cNvPr id="45" name="image.png"/>
-                    <pic:cNvPicPr/>
-                  </pic:nvPicPr>
-                  <pic:blipFill>
-                    <a:blip r:embed="rId15">
-                      <a:extLst>
-                        <a:ext uri="{28A0092B-C50C-407E-A947-70E740481C1C}">
-                          <a14:useLocalDpi xmlns:a14="http://schemas.microsoft.com/office/drawing/2010/main" val="0"/>
-                        </a:ext>
-                      </a:extLst>
-                    </a:blip>
-                    <a:stretch>
-                      <a:fillRect/>
-                    </a:stretch>
-                  </pic:blipFill>
-                  <pic:spPr>
-                    <a:xfrm>
-                      <a:off x="0" y="0"/>
-                      <a:ext cx="6115050" cy="7678420"/>
-                    </a:xfrm>
-                    <a:prstGeom prst="rect">
-                      <a:avLst/>
-                    </a:prstGeom>
-                  </pic:spPr>
-                </pic:pic>
-              </a:graphicData>
-            </a:graphic>
-            <wp14:sizeRelH relativeFrom="margin">
-              <wp14:pctWidth>0</wp14:pctWidth>
-            </wp14:sizeRelH>
-            <wp14:sizeRelV relativeFrom="margin">
-              <wp14:pctHeight>0</wp14:pctHeight>
-            </wp14:sizeRelV>
-          </wp:anchor>
-        </w:drawing>
-      </w:r>
-    </w:p>
-    <w:p>
-      <w:pPr>
-        <w:pStyle w:val="Textkrper"/>
-        <w:spacing w:before="213"/>
-        <w:rPr>
-          <w:b/>
-        </w:rPr>
-      </w:pPr>
-    </w:p>
-    <w:p>
-      <w:pPr>
-        <w:pStyle w:val="Textkrper"/>
-        <w:spacing w:before="213"/>
-        <w:rPr>
-          <w:b/>
-        </w:rPr>
-      </w:pPr>
-    </w:p>
-    <w:p>
-      <w:pPr>
-        <w:pStyle w:val="Textkrper"/>
-        <w:spacing w:before="213"/>
-        <w:rPr>
-          <w:b/>
-        </w:rPr>
-      </w:pPr>
-    </w:p>
-    <w:p>
-      <w:pPr>
-        <w:pStyle w:val="Textkrper"/>
-        <w:spacing w:before="213"/>
-        <w:rPr>
-          <w:b/>
-        </w:rPr>
-      </w:pPr>
-    </w:p>
-    <w:p>
-      <w:pPr>
-        <w:pStyle w:val="Textkrper"/>
-        <w:spacing w:before="213"/>
-        <w:rPr>
-          <w:b/>
-        </w:rPr>
-      </w:pPr>
-    </w:p>
-    <w:p>
-      <w:pPr>
-        <w:pStyle w:val="Textkrper"/>
-        <w:spacing w:before="213"/>
-        <w:rPr>
-          <w:b/>
-        </w:rPr>
-      </w:pPr>
-    </w:p>
-    <w:p>
-      <w:pPr>
-        <w:pStyle w:val="Textkrper"/>
-        <w:spacing w:before="213"/>
-        <w:rPr>
-          <w:b/>
-        </w:rPr>
-      </w:pPr>
-    </w:p>
-    <w:p>
-      <w:pPr>
-        <w:pStyle w:val="Textkrper"/>
-        <w:spacing w:before="213"/>
-        <w:rPr>
-          <w:b/>
-        </w:rPr>
-      </w:pPr>
-    </w:p>
-    <w:p>
-      <w:pPr>
-        <w:pStyle w:val="Textkrper"/>
-        <w:spacing w:before="213"/>
-        <w:rPr>
-          <w:b/>
-        </w:rPr>
-      </w:pPr>
-    </w:p>
-    <w:p>
-      <w:pPr>
-        <w:pStyle w:val="Textkrper"/>
-        <w:spacing w:before="213"/>
-        <w:rPr>
-          <w:b/>
-        </w:rPr>
-      </w:pPr>
-    </w:p>
-    <w:p>
-      <w:pPr>
-        <w:pStyle w:val="Textkrper"/>
-        <w:spacing w:before="213"/>
-        <w:rPr>
-          <w:b/>
-        </w:rPr>
-      </w:pPr>
-    </w:p>
-    <w:p>
-      <w:pPr>
-        <w:pStyle w:val="Textkrper"/>
-        <w:spacing w:before="213"/>
-        <w:rPr>
-          <w:b/>
-        </w:rPr>
-      </w:pPr>
-    </w:p>
-    <w:p>
-      <w:pPr>
-        <w:pStyle w:val="Textkrper"/>
-        <w:spacing w:before="213"/>
-        <w:rPr>
-          <w:b/>
-        </w:rPr>
-      </w:pPr>
-    </w:p>
-    <w:p>
-      <w:pPr>
-        <w:pStyle w:val="Textkrper"/>
-        <w:spacing w:before="213"/>
-        <w:rPr>
-          <w:b/>
-        </w:rPr>
-      </w:pPr>
-    </w:p>
-    <w:p>
-      <w:pPr>
-        <w:pStyle w:val="Textkrper"/>
-        <w:spacing w:before="213"/>
-        <w:rPr>
-          <w:b/>
-        </w:rPr>
-      </w:pPr>
-    </w:p>
-    <w:p>
-      <w:pPr>
-        <w:pStyle w:val="Textkrper"/>
-        <w:spacing w:before="213"/>
-        <w:rPr>
-          <w:b/>
-        </w:rPr>
-      </w:pPr>
-    </w:p>
-    <w:p>
-      <w:pPr>
-        <w:pStyle w:val="Textkrper"/>
-        <w:spacing w:before="213"/>
-        <w:rPr>
-          <w:b/>
-        </w:rPr>
-      </w:pPr>
-    </w:p>
-    <w:p>
-      <w:pPr>
-        <w:pStyle w:val="Textkrper"/>
-        <w:spacing w:before="213"/>
-        <w:rPr>
-          <w:b/>
-        </w:rPr>
-      </w:pPr>
-    </w:p>
-    <w:p>
-      <w:pPr>
-        <w:pStyle w:val="Textkrper"/>
-        <w:spacing w:before="213"/>
-        <w:rPr>
-          <w:b/>
-        </w:rPr>
-      </w:pPr>
-    </w:p>
-    <w:p>
-      <w:pPr>
-        <w:pStyle w:val="Textkrper"/>
-        <w:spacing w:before="213"/>
-        <w:rPr>
-          <w:b/>
-        </w:rPr>
-      </w:pPr>
-    </w:p>
-    <w:p>
-      <w:pPr>
-        <w:pStyle w:val="Textkrper"/>
-        <w:spacing w:before="213"/>
-        <w:rPr>
-          <w:b/>
-        </w:rPr>
-      </w:pPr>
-    </w:p>
-    <w:p>
-      <w:pPr>
-        <w:pStyle w:val="Textkrper"/>
-        <w:spacing w:before="213"/>
-        <w:rPr>
-          <w:b/>
-        </w:rPr>
-      </w:pPr>
-    </w:p>
-    <w:p>
-      <w:pPr>
-        <w:pStyle w:val="Textkrper"/>
-        <w:spacing w:before="213"/>
-        <w:rPr>
-          <w:b/>
-        </w:rPr>
-      </w:pPr>
-    </w:p>
-    <w:p>
-      <w:pPr>
-        <w:pStyle w:val="Textkrper"/>
-        <w:spacing w:before="213"/>
-        <w:rPr>
-          <w:b/>
-        </w:rPr>
-      </w:pPr>
-    </w:p>
-    <w:p>
-      <w:pPr>
-        <w:pStyle w:val="Textkrper"/>
-        <w:spacing w:before="213"/>
-        <w:rPr>
-          <w:b/>
-        </w:rPr>
-      </w:pPr>
-    </w:p>
-    <w:p>
-      <w:pPr>
-        <w:pStyle w:val="Textkrper"/>
-        <w:spacing w:before="213"/>
-        <w:rPr>
-          <w:b/>
-        </w:rPr>
-      </w:pPr>
-    </w:p>
-    <w:p>
-      <w:pPr>
-        <w:pStyle w:val="Textkrper"/>
-        <w:spacing w:before="213"/>
-        <w:rPr>
-          <w:b/>
-        </w:rPr>
-      </w:pPr>
-    </w:p>
-    <w:p>
-      <w:pPr>
-        <w:pStyle w:val="Textkrper"/>
-        <w:spacing w:before="213"/>
-        <w:rPr>
-          <w:b/>
-        </w:rPr>
+        <w:spacing w:line="360" w:lineRule="auto"/>
+        <w:ind w:left="358" w:right="266"/>
+      </w:pPr>
+    </w:p>
+    <w:p>
+      <w:pPr>
+        <w:pStyle w:val="Textkrper"/>
+        <w:spacing w:line="360" w:lineRule="auto"/>
+        <w:ind w:left="358" w:right="266"/>
+      </w:pPr>
+    </w:p>
+    <w:p>
+      <w:pPr>
+        <w:pStyle w:val="Textkrper"/>
+        <w:spacing w:line="360" w:lineRule="auto"/>
+        <w:ind w:left="358" w:right="266"/>
       </w:pPr>
     </w:p>
     <w:p>
@@ -14138,7 +12830,7 @@
           </mc:Choice>
           <mc:Fallback>
             <w:pict>
-              <v:shape w14:anchorId="399F4A4F" id="Textbox 248" o:spid="_x0000_s1039" type="#_x0000_t202" style="position:absolute;left:0;text-align:left;margin-left:443.25pt;margin-top:25.15pt;width:108.65pt;height:23.2pt;z-index:487705600;visibility:visible;mso-wrap-style:square;mso-wrap-distance-left:0;mso-wrap-distance-top:0;mso-wrap-distance-right:0;mso-wrap-distance-bottom:0;mso-position-horizontal:absolute;mso-position-horizontal-relative:page;mso-position-vertical:absolute;mso-position-vertical-relative:text;v-text-anchor:top" o:gfxdata="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" fillcolor="#00af50" strokecolor="#585858" strokeweight=".5pt">
+              <v:shape w14:anchorId="399F4A4F" id="Textbox 248" o:spid="_x0000_s1036" type="#_x0000_t202" style="position:absolute;left:0;text-align:left;margin-left:443.25pt;margin-top:25.15pt;width:108.65pt;height:23.2pt;z-index:487705600;visibility:visible;mso-wrap-style:square;mso-wrap-distance-left:0;mso-wrap-distance-top:0;mso-wrap-distance-right:0;mso-wrap-distance-bottom:0;mso-position-horizontal:absolute;mso-position-horizontal-relative:page;mso-position-vertical:absolute;mso-position-vertical-relative:text;v-text-anchor:top" o:gfxdata="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" fillcolor="#00af50" strokecolor="#585858" strokeweight=".5pt">
                 <v:path arrowok="t"/>
                 <v:textbox inset="0,0,0,0">
                   <w:txbxContent>
@@ -14341,7 +13033,7 @@
                     <pic:cNvPicPr/>
                   </pic:nvPicPr>
                   <pic:blipFill>
-                    <a:blip r:embed="rId14">
+                    <a:blip r:embed="rId15">
                       <a:extLst>
                         <a:ext uri="{28A0092B-C50C-407E-A947-70E740481C1C}">
                           <a14:useLocalDpi xmlns:a14="http://schemas.microsoft.com/office/drawing/2010/main" val="0"/>
@@ -14378,149 +13070,10 @@
       </w:pPr>
       <w:r>
         <w:rPr>
-          <w:noProof/>
-        </w:rPr>
-        <w:lastRenderedPageBreak/>
-        <mc:AlternateContent>
-          <mc:Choice Requires="wps">
-            <w:drawing>
-              <wp:anchor distT="0" distB="0" distL="0" distR="0" simplePos="0" relativeHeight="487713792" behindDoc="0" locked="0" layoutInCell="1" allowOverlap="1" wp14:anchorId="0C986C9E" wp14:editId="4E8B98AD">
-                <wp:simplePos x="0" y="0"/>
-                <wp:positionH relativeFrom="page">
-                  <wp:posOffset>5629275</wp:posOffset>
-                </wp:positionH>
-                <wp:positionV relativeFrom="paragraph">
-                  <wp:posOffset>319541</wp:posOffset>
-                </wp:positionV>
-                <wp:extent cx="1379855" cy="294640"/>
-                <wp:effectExtent l="0" t="0" r="0" b="0"/>
-                <wp:wrapNone/>
-                <wp:docPr id="53" name="Textbox 246"/>
-                <wp:cNvGraphicFramePr>
-                  <a:graphicFrameLocks xmlns:a="http://schemas.openxmlformats.org/drawingml/2006/main"/>
-                </wp:cNvGraphicFramePr>
-                <a:graphic xmlns:a="http://schemas.openxmlformats.org/drawingml/2006/main">
-                  <a:graphicData uri="http://schemas.microsoft.com/office/word/2010/wordprocessingShape">
-                    <wps:wsp>
-                      <wps:cNvSpPr txBox="1">
-                        <a:spLocks/>
-                      </wps:cNvSpPr>
-                      <wps:spPr>
-                        <a:xfrm>
-                          <a:off x="0" y="0"/>
-                          <a:ext cx="1379855" cy="294640"/>
-                        </a:xfrm>
-                        <a:prstGeom prst="rect">
-                          <a:avLst/>
-                        </a:prstGeom>
-                        <a:solidFill>
-                          <a:srgbClr val="00AF50"/>
-                        </a:solidFill>
-                        <a:ln w="6350">
-                          <a:solidFill>
-                            <a:srgbClr val="585858"/>
-                          </a:solidFill>
-                          <a:prstDash val="solid"/>
-                        </a:ln>
-                      </wps:spPr>
-                      <wps:txbx>
-                        <w:txbxContent>
-                          <w:p>
-                            <w:pPr>
-                              <w:spacing w:before="71"/>
-                              <w:ind w:left="568"/>
-                              <w:rPr>
-                                <w:b/>
-                                <w:color w:val="000000"/>
-                                <w:sz w:val="24"/>
-                              </w:rPr>
-                            </w:pPr>
-                            <w:hyperlink w:anchor="_bookmark35" w:history="1">
-                              <w:r>
-                                <w:rPr>
-                                  <w:b/>
-                                  <w:color w:val="000000"/>
-                                  <w:spacing w:val="-2"/>
-                                  <w:sz w:val="24"/>
-                                </w:rPr>
-                                <w:t>Abschl</w:t>
-                              </w:r>
-                            </w:hyperlink>
-                            <w:hyperlink w:anchor="_bookmark35" w:history="1">
-                              <w:r>
-                                <w:rPr>
-                                  <w:b/>
-                                  <w:color w:val="000000"/>
-                                  <w:spacing w:val="-2"/>
-                                  <w:sz w:val="24"/>
-                                </w:rPr>
-                                <w:t>uss</w:t>
-                              </w:r>
-                            </w:hyperlink>
-                          </w:p>
-                        </w:txbxContent>
-                      </wps:txbx>
-                      <wps:bodyPr wrap="square" lIns="0" tIns="0" rIns="0" bIns="0" rtlCol="0">
-                        <a:noAutofit/>
-                      </wps:bodyPr>
-                    </wps:wsp>
-                  </a:graphicData>
-                </a:graphic>
-              </wp:anchor>
-            </w:drawing>
-          </mc:Choice>
-          <mc:Fallback>
-            <w:pict>
-              <v:shape w14:anchorId="0C986C9E" id="Textbox 246" o:spid="_x0000_s1040" type="#_x0000_t202" style="position:absolute;left:0;text-align:left;margin-left:443.25pt;margin-top:25.15pt;width:108.65pt;height:23.2pt;z-index:487713792;visibility:visible;mso-wrap-style:square;mso-wrap-distance-left:0;mso-wrap-distance-top:0;mso-wrap-distance-right:0;mso-wrap-distance-bottom:0;mso-position-horizontal:absolute;mso-position-horizontal-relative:page;mso-position-vertical:absolute;mso-position-vertical-relative:text;v-text-anchor:top" o:gfxdata="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" fillcolor="#00af50" strokecolor="#585858" strokeweight=".5pt">
-                <v:path arrowok="t"/>
-                <v:textbox inset="0,0,0,0">
-                  <w:txbxContent>
-                    <w:p>
-                      <w:pPr>
-                        <w:spacing w:before="71"/>
-                        <w:ind w:left="568"/>
-                        <w:rPr>
-                          <w:b/>
-                          <w:color w:val="000000"/>
-                          <w:sz w:val="24"/>
-                        </w:rPr>
-                      </w:pPr>
-                      <w:hyperlink w:anchor="_bookmark35" w:history="1">
-                        <w:r>
-                          <w:rPr>
-                            <w:b/>
-                            <w:color w:val="000000"/>
-                            <w:spacing w:val="-2"/>
-                            <w:sz w:val="24"/>
-                          </w:rPr>
-                          <w:t>Abschl</w:t>
-                        </w:r>
-                      </w:hyperlink>
-                      <w:hyperlink w:anchor="_bookmark35" w:history="1">
-                        <w:r>
-                          <w:rPr>
-                            <w:b/>
-                            <w:color w:val="000000"/>
-                            <w:spacing w:val="-2"/>
-                            <w:sz w:val="24"/>
-                          </w:rPr>
-                          <w:t>uss</w:t>
-                        </w:r>
-                      </w:hyperlink>
-                    </w:p>
-                  </w:txbxContent>
-                </v:textbox>
-                <w10:wrap anchorx="page"/>
-              </v:shape>
-            </w:pict>
-          </mc:Fallback>
-        </mc:AlternateContent>
-      </w:r>
-      <w:r>
-        <w:rPr>
           <w:i/>
           <w:sz w:val="24"/>
         </w:rPr>
+        <w:lastRenderedPageBreak/>
         <w:t xml:space="preserve">A </w:t>
       </w:r>
       <w:r>
@@ -14640,111 +13193,24 @@
         </w:tabs>
       </w:pPr>
       <w:r>
-        <w:t>Projektablaufplan (Seite 1)</w:t>
-      </w:r>
-    </w:p>
-    <w:p>
-      <w:pPr>
-        <w:pStyle w:val="Textkrper"/>
-        <w:rPr>
-          <w:b/>
-          <w:sz w:val="20"/>
-        </w:rPr>
-      </w:pPr>
-    </w:p>
-    <w:p>
-      <w:pPr>
-        <w:pStyle w:val="Textkrper"/>
-        <w:spacing w:before="131"/>
-        <w:rPr>
-          <w:b/>
-          <w:sz w:val="20"/>
-        </w:rPr>
-      </w:pPr>
-    </w:p>
-    <w:p>
-      <w:pPr>
-        <w:sectPr>
-          <w:pgSz w:w="11910" w:h="16840"/>
-          <w:pgMar w:top="2000" w:right="600" w:bottom="1240" w:left="1418" w:header="719" w:footer="1027" w:gutter="0"/>
-          <w:cols w:space="720"/>
-        </w:sectPr>
-      </w:pPr>
-      <w:r>
         <w:rPr>
           <w:noProof/>
         </w:rPr>
-        <w:drawing>
-          <wp:inline distT="0" distB="0" distL="0" distR="0" wp14:anchorId="01E6F699" wp14:editId="67B2BC58">
-            <wp:extent cx="6137275" cy="7534910"/>
-            <wp:effectExtent l="0" t="0" r="0" b="8890"/>
-            <wp:docPr id="58" name="Grafik 58"/>
-            <wp:cNvGraphicFramePr>
-              <a:graphicFrameLocks xmlns:a="http://schemas.openxmlformats.org/drawingml/2006/main" noChangeAspect="1"/>
-            </wp:cNvGraphicFramePr>
-            <a:graphic xmlns:a="http://schemas.openxmlformats.org/drawingml/2006/main">
-              <a:graphicData uri="http://schemas.openxmlformats.org/drawingml/2006/picture">
-                <pic:pic xmlns:pic="http://schemas.openxmlformats.org/drawingml/2006/picture">
-                  <pic:nvPicPr>
-                    <pic:cNvPr id="58" name="Aufgaben 1.PNG"/>
-                    <pic:cNvPicPr/>
-                  </pic:nvPicPr>
-                  <pic:blipFill>
-                    <a:blip r:embed="rId15">
-                      <a:extLst>
-                        <a:ext uri="{28A0092B-C50C-407E-A947-70E740481C1C}">
-                          <a14:useLocalDpi xmlns:a14="http://schemas.microsoft.com/office/drawing/2010/main" val="0"/>
-                        </a:ext>
-                      </a:extLst>
-                    </a:blip>
-                    <a:stretch>
-                      <a:fillRect/>
-                    </a:stretch>
-                  </pic:blipFill>
-                  <pic:spPr>
-                    <a:xfrm>
-                      <a:off x="0" y="0"/>
-                      <a:ext cx="6137275" cy="7534910"/>
-                    </a:xfrm>
-                    <a:prstGeom prst="rect">
-                      <a:avLst/>
-                    </a:prstGeom>
-                  </pic:spPr>
-                </pic:pic>
-              </a:graphicData>
-            </a:graphic>
-          </wp:inline>
-        </w:drawing>
-      </w:r>
-    </w:p>
-    <w:p>
-      <w:pPr>
-        <w:ind w:left="358"/>
-        <w:rPr>
-          <w:i/>
-          <w:sz w:val="24"/>
-        </w:rPr>
-      </w:pPr>
-      <w:r>
-        <w:rPr>
-          <w:noProof/>
-        </w:rPr>
-        <w:lastRenderedPageBreak/>
         <mc:AlternateContent>
           <mc:Choice Requires="wps">
             <w:drawing>
-              <wp:anchor distT="0" distB="0" distL="0" distR="0" simplePos="0" relativeHeight="487718912" behindDoc="0" locked="0" layoutInCell="1" allowOverlap="1" wp14:anchorId="0AE94C29" wp14:editId="331B64C9">
+              <wp:anchor distT="0" distB="0" distL="0" distR="0" simplePos="0" relativeHeight="487713792" behindDoc="0" locked="0" layoutInCell="1" allowOverlap="1" wp14:anchorId="0C986C9E" wp14:editId="7F5738DA">
                 <wp:simplePos x="0" y="0"/>
                 <wp:positionH relativeFrom="page">
-                  <wp:posOffset>5629275</wp:posOffset>
+                  <wp:posOffset>5890161</wp:posOffset>
                 </wp:positionH>
                 <wp:positionV relativeFrom="paragraph">
-                  <wp:posOffset>319541</wp:posOffset>
+                  <wp:posOffset>61579</wp:posOffset>
                 </wp:positionV>
-                <wp:extent cx="1379855" cy="294640"/>
-                <wp:effectExtent l="0" t="0" r="0" b="0"/>
+                <wp:extent cx="1118598" cy="294640"/>
+                <wp:effectExtent l="0" t="0" r="24765" b="10160"/>
                 <wp:wrapNone/>
-                <wp:docPr id="62" name="Textbox 246"/>
+                <wp:docPr id="53" name="Textbox 246"/>
                 <wp:cNvGraphicFramePr>
                   <a:graphicFrameLocks xmlns:a="http://schemas.openxmlformats.org/drawingml/2006/main"/>
                 </wp:cNvGraphicFramePr>
@@ -14757,7 +13223,7 @@
                       <wps:spPr>
                         <a:xfrm>
                           <a:off x="0" y="0"/>
-                          <a:ext cx="1379855" cy="294640"/>
+                          <a:ext cx="1118598" cy="294640"/>
                         </a:xfrm>
                         <a:prstGeom prst="rect">
                           <a:avLst/>
@@ -14815,12 +13281,15 @@
                     </wps:wsp>
                   </a:graphicData>
                 </a:graphic>
+                <wp14:sizeRelH relativeFrom="margin">
+                  <wp14:pctWidth>0</wp14:pctWidth>
+                </wp14:sizeRelH>
               </wp:anchor>
             </w:drawing>
           </mc:Choice>
           <mc:Fallback>
             <w:pict>
-              <v:shape w14:anchorId="0AE94C29" id="_x0000_s1041" type="#_x0000_t202" style="position:absolute;left:0;text-align:left;margin-left:443.25pt;margin-top:25.15pt;width:108.65pt;height:23.2pt;z-index:487718912;visibility:visible;mso-wrap-style:square;mso-wrap-distance-left:0;mso-wrap-distance-top:0;mso-wrap-distance-right:0;mso-wrap-distance-bottom:0;mso-position-horizontal:absolute;mso-position-horizontal-relative:page;mso-position-vertical:absolute;mso-position-vertical-relative:text;v-text-anchor:top" o:gfxdata="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" fillcolor="#00af50" strokecolor="#585858" strokeweight=".5pt">
+              <v:shape w14:anchorId="0C986C9E" id="Textbox 246" o:spid="_x0000_s1037" type="#_x0000_t202" style="position:absolute;left:0;text-align:left;margin-left:463.8pt;margin-top:4.85pt;width:88.1pt;height:23.2pt;z-index:487713792;visibility:visible;mso-wrap-style:square;mso-width-percent:0;mso-wrap-distance-left:0;mso-wrap-distance-top:0;mso-wrap-distance-right:0;mso-wrap-distance-bottom:0;mso-position-horizontal:absolute;mso-position-horizontal-relative:page;mso-position-vertical:absolute;mso-position-vertical-relative:text;mso-width-percent:0;mso-width-relative:margin;v-text-anchor:top" o:gfxdata="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" fillcolor="#00af50" strokecolor="#585858" strokeweight=".5pt">
                 <v:path arrowok="t"/>
                 <v:textbox inset="0,0,0,0">
                   <w:txbxContent>
@@ -14866,10 +13335,97 @@
         </mc:AlternateContent>
       </w:r>
       <w:r>
+        <w:t>Projektablaufplan (Seite 1)</w:t>
+      </w:r>
+    </w:p>
+    <w:p>
+      <w:pPr>
+        <w:pStyle w:val="Textkrper"/>
+        <w:rPr>
+          <w:b/>
+          <w:sz w:val="20"/>
+        </w:rPr>
+      </w:pPr>
+    </w:p>
+    <w:p>
+      <w:pPr>
+        <w:pStyle w:val="Textkrper"/>
+        <w:spacing w:before="131"/>
+        <w:rPr>
+          <w:b/>
+          <w:sz w:val="20"/>
+        </w:rPr>
+      </w:pPr>
+    </w:p>
+    <w:p>
+      <w:pPr>
+        <w:sectPr>
+          <w:pgSz w:w="11910" w:h="16840"/>
+          <w:pgMar w:top="2000" w:right="600" w:bottom="1240" w:left="1418" w:header="719" w:footer="1027" w:gutter="0"/>
+          <w:cols w:space="720"/>
+        </w:sectPr>
+      </w:pPr>
+      <w:r>
+        <w:rPr>
+          <w:noProof/>
+        </w:rPr>
+        <w:drawing>
+          <wp:inline distT="0" distB="0" distL="0" distR="0" wp14:anchorId="01E6F699" wp14:editId="67B2BC58">
+            <wp:extent cx="6137275" cy="7534910"/>
+            <wp:effectExtent l="0" t="0" r="0" b="8890"/>
+            <wp:docPr id="58" name="Grafik 58"/>
+            <wp:cNvGraphicFramePr>
+              <a:graphicFrameLocks xmlns:a="http://schemas.openxmlformats.org/drawingml/2006/main" noChangeAspect="1"/>
+            </wp:cNvGraphicFramePr>
+            <a:graphic xmlns:a="http://schemas.openxmlformats.org/drawingml/2006/main">
+              <a:graphicData uri="http://schemas.openxmlformats.org/drawingml/2006/picture">
+                <pic:pic xmlns:pic="http://schemas.openxmlformats.org/drawingml/2006/picture">
+                  <pic:nvPicPr>
+                    <pic:cNvPr id="58" name="Aufgaben 1.PNG"/>
+                    <pic:cNvPicPr/>
+                  </pic:nvPicPr>
+                  <pic:blipFill>
+                    <a:blip r:embed="rId16">
+                      <a:extLst>
+                        <a:ext uri="{28A0092B-C50C-407E-A947-70E740481C1C}">
+                          <a14:useLocalDpi xmlns:a14="http://schemas.microsoft.com/office/drawing/2010/main" val="0"/>
+                        </a:ext>
+                      </a:extLst>
+                    </a:blip>
+                    <a:stretch>
+                      <a:fillRect/>
+                    </a:stretch>
+                  </pic:blipFill>
+                  <pic:spPr>
+                    <a:xfrm>
+                      <a:off x="0" y="0"/>
+                      <a:ext cx="6137275" cy="7534910"/>
+                    </a:xfrm>
+                    <a:prstGeom prst="rect">
+                      <a:avLst/>
+                    </a:prstGeom>
+                  </pic:spPr>
+                </pic:pic>
+              </a:graphicData>
+            </a:graphic>
+          </wp:inline>
+        </w:drawing>
+      </w:r>
+    </w:p>
+    <w:p>
+      <w:pPr>
+        <w:ind w:left="358"/>
         <w:rPr>
           <w:i/>
           <w:sz w:val="24"/>
         </w:rPr>
+      </w:pPr>
+      <w:r>
+        <w:rPr>
+          <w:i/>
+          <w:sz w:val="24"/>
+        </w:rPr>
+        <w:lastRenderedPageBreak/>
         <w:t xml:space="preserve">A </w:t>
       </w:r>
       <w:r>
@@ -14989,13 +13545,139 @@
         </w:tabs>
       </w:pPr>
       <w:r>
-        <w:t xml:space="preserve">Projektablaufplan (Seite </w:t>
-      </w:r>
-      <w:r>
-        <w:t>2</w:t>
-      </w:r>
-      <w:r>
-        <w:t>)</w:t>
+        <w:rPr>
+          <w:noProof/>
+        </w:rPr>
+        <mc:AlternateContent>
+          <mc:Choice Requires="wps">
+            <w:drawing>
+              <wp:anchor distT="0" distB="0" distL="0" distR="0" simplePos="0" relativeHeight="487718912" behindDoc="0" locked="0" layoutInCell="1" allowOverlap="1" wp14:anchorId="0AE94C29" wp14:editId="4813233C">
+                <wp:simplePos x="0" y="0"/>
+                <wp:positionH relativeFrom="page">
+                  <wp:posOffset>5878286</wp:posOffset>
+                </wp:positionH>
+                <wp:positionV relativeFrom="paragraph">
+                  <wp:posOffset>61579</wp:posOffset>
+                </wp:positionV>
+                <wp:extent cx="1130473" cy="294640"/>
+                <wp:effectExtent l="0" t="0" r="12700" b="10160"/>
+                <wp:wrapNone/>
+                <wp:docPr id="62" name="Textbox 246"/>
+                <wp:cNvGraphicFramePr>
+                  <a:graphicFrameLocks xmlns:a="http://schemas.openxmlformats.org/drawingml/2006/main"/>
+                </wp:cNvGraphicFramePr>
+                <a:graphic xmlns:a="http://schemas.openxmlformats.org/drawingml/2006/main">
+                  <a:graphicData uri="http://schemas.microsoft.com/office/word/2010/wordprocessingShape">
+                    <wps:wsp>
+                      <wps:cNvSpPr txBox="1">
+                        <a:spLocks/>
+                      </wps:cNvSpPr>
+                      <wps:spPr>
+                        <a:xfrm>
+                          <a:off x="0" y="0"/>
+                          <a:ext cx="1130473" cy="294640"/>
+                        </a:xfrm>
+                        <a:prstGeom prst="rect">
+                          <a:avLst/>
+                        </a:prstGeom>
+                        <a:solidFill>
+                          <a:srgbClr val="00AF50"/>
+                        </a:solidFill>
+                        <a:ln w="6350">
+                          <a:solidFill>
+                            <a:srgbClr val="585858"/>
+                          </a:solidFill>
+                          <a:prstDash val="solid"/>
+                        </a:ln>
+                      </wps:spPr>
+                      <wps:txbx>
+                        <w:txbxContent>
+                          <w:p>
+                            <w:pPr>
+                              <w:spacing w:before="71"/>
+                              <w:jc w:val="center"/>
+                              <w:rPr>
+                                <w:b/>
+                                <w:color w:val="000000"/>
+                                <w:sz w:val="24"/>
+                              </w:rPr>
+                            </w:pPr>
+                            <w:r>
+                              <w:rPr>
+                                <w:b/>
+                              </w:rPr>
+                              <w:t>Entwurfsphase</w:t>
+                            </w:r>
+                          </w:p>
+                          <w:p>
+                            <w:pPr>
+                              <w:spacing w:before="71"/>
+                              <w:ind w:left="568"/>
+                              <w:rPr>
+                                <w:b/>
+                                <w:color w:val="000000"/>
+                                <w:sz w:val="24"/>
+                              </w:rPr>
+                            </w:pPr>
+                          </w:p>
+                        </w:txbxContent>
+                      </wps:txbx>
+                      <wps:bodyPr wrap="square" lIns="0" tIns="0" rIns="0" bIns="0" rtlCol="0">
+                        <a:noAutofit/>
+                      </wps:bodyPr>
+                    </wps:wsp>
+                  </a:graphicData>
+                </a:graphic>
+                <wp14:sizeRelH relativeFrom="margin">
+                  <wp14:pctWidth>0</wp14:pctWidth>
+                </wp14:sizeRelH>
+              </wp:anchor>
+            </w:drawing>
+          </mc:Choice>
+          <mc:Fallback>
+            <w:pict>
+              <v:shape w14:anchorId="0AE94C29" id="_x0000_s1038" type="#_x0000_t202" style="position:absolute;left:0;text-align:left;margin-left:462.85pt;margin-top:4.85pt;width:89pt;height:23.2pt;z-index:487718912;visibility:visible;mso-wrap-style:square;mso-width-percent:0;mso-wrap-distance-left:0;mso-wrap-distance-top:0;mso-wrap-distance-right:0;mso-wrap-distance-bottom:0;mso-position-horizontal:absolute;mso-position-horizontal-relative:page;mso-position-vertical:absolute;mso-position-vertical-relative:text;mso-width-percent:0;mso-width-relative:margin;v-text-anchor:top" o:gfxdata="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" fillcolor="#00af50" strokecolor="#585858" strokeweight=".5pt">
+                <v:path arrowok="t"/>
+                <v:textbox inset="0,0,0,0">
+                  <w:txbxContent>
+                    <w:p>
+                      <w:pPr>
+                        <w:spacing w:before="71"/>
+                        <w:jc w:val="center"/>
+                        <w:rPr>
+                          <w:b/>
+                          <w:color w:val="000000"/>
+                          <w:sz w:val="24"/>
+                        </w:rPr>
+                      </w:pPr>
+                      <w:r>
+                        <w:rPr>
+                          <w:b/>
+                        </w:rPr>
+                        <w:t>Entwurfsphase</w:t>
+                      </w:r>
+                    </w:p>
+                    <w:p>
+                      <w:pPr>
+                        <w:spacing w:before="71"/>
+                        <w:ind w:left="568"/>
+                        <w:rPr>
+                          <w:b/>
+                          <w:color w:val="000000"/>
+                          <w:sz w:val="24"/>
+                        </w:rPr>
+                      </w:pPr>
+                    </w:p>
+                  </w:txbxContent>
+                </v:textbox>
+                <w10:wrap anchorx="page"/>
+              </v:shape>
+            </w:pict>
+          </mc:Fallback>
+        </mc:AlternateContent>
+      </w:r>
+      <w:r>
+        <w:t>Projektablaufplan (Seite 2)</w:t>
       </w:r>
     </w:p>
     <w:p>
@@ -15045,7 +13727,7 @@
                     <pic:cNvPicPr/>
                   </pic:nvPicPr>
                   <pic:blipFill>
-                    <a:blip r:embed="rId16">
+                    <a:blip r:embed="rId17">
                       <a:extLst>
                         <a:ext uri="{28A0092B-C50C-407E-A947-70E740481C1C}">
                           <a14:useLocalDpi xmlns:a14="http://schemas.microsoft.com/office/drawing/2010/main" val="0"/>
@@ -15107,113 +13789,6 @@
           <w:sz w:val="24"/>
         </w:rPr>
       </w:pPr>
-      <w:r>
-        <w:rPr>
-          <w:noProof/>
-        </w:rPr>
-        <mc:AlternateContent>
-          <mc:Choice Requires="wps">
-            <w:drawing>
-              <wp:anchor distT="0" distB="0" distL="0" distR="0" simplePos="0" relativeHeight="487714816" behindDoc="0" locked="0" layoutInCell="1" allowOverlap="1" wp14:anchorId="0564C0A0" wp14:editId="053E64EA">
-                <wp:simplePos x="0" y="0"/>
-                <wp:positionH relativeFrom="page">
-                  <wp:posOffset>5629275</wp:posOffset>
-                </wp:positionH>
-                <wp:positionV relativeFrom="paragraph">
-                  <wp:posOffset>319541</wp:posOffset>
-                </wp:positionV>
-                <wp:extent cx="1379855" cy="294640"/>
-                <wp:effectExtent l="0" t="0" r="0" b="0"/>
-                <wp:wrapNone/>
-                <wp:docPr id="55" name="Textbox 248"/>
-                <wp:cNvGraphicFramePr>
-                  <a:graphicFrameLocks xmlns:a="http://schemas.openxmlformats.org/drawingml/2006/main"/>
-                </wp:cNvGraphicFramePr>
-                <a:graphic xmlns:a="http://schemas.openxmlformats.org/drawingml/2006/main">
-                  <a:graphicData uri="http://schemas.microsoft.com/office/word/2010/wordprocessingShape">
-                    <wps:wsp>
-                      <wps:cNvSpPr txBox="1">
-                        <a:spLocks/>
-                      </wps:cNvSpPr>
-                      <wps:spPr>
-                        <a:xfrm>
-                          <a:off x="0" y="0"/>
-                          <a:ext cx="1379855" cy="294640"/>
-                        </a:xfrm>
-                        <a:prstGeom prst="rect">
-                          <a:avLst/>
-                        </a:prstGeom>
-                        <a:solidFill>
-                          <a:srgbClr val="00AF50"/>
-                        </a:solidFill>
-                        <a:ln w="6350">
-                          <a:solidFill>
-                            <a:srgbClr val="585858"/>
-                          </a:solidFill>
-                          <a:prstDash val="solid"/>
-                        </a:ln>
-                      </wps:spPr>
-                      <wps:txbx>
-                        <w:txbxContent>
-                          <w:p>
-                            <w:pPr>
-                              <w:spacing w:before="71"/>
-                              <w:ind w:left="568"/>
-                              <w:rPr>
-                                <w:b/>
-                                <w:color w:val="000000"/>
-                                <w:sz w:val="24"/>
-                              </w:rPr>
-                            </w:pPr>
-                            <w:r>
-                              <w:rPr>
-                                <w:b/>
-                              </w:rPr>
-                              <w:t>Entwurfsphase</w:t>
-                            </w:r>
-                          </w:p>
-                        </w:txbxContent>
-                      </wps:txbx>
-                      <wps:bodyPr wrap="square" lIns="0" tIns="0" rIns="0" bIns="0" rtlCol="0">
-                        <a:noAutofit/>
-                      </wps:bodyPr>
-                    </wps:wsp>
-                  </a:graphicData>
-                </a:graphic>
-              </wp:anchor>
-            </w:drawing>
-          </mc:Choice>
-          <mc:Fallback>
-            <w:pict>
-              <v:shape w14:anchorId="0564C0A0" id="_x0000_s1042" type="#_x0000_t202" style="position:absolute;left:0;text-align:left;margin-left:443.25pt;margin-top:25.15pt;width:108.65pt;height:23.2pt;z-index:487714816;visibility:visible;mso-wrap-style:square;mso-wrap-distance-left:0;mso-wrap-distance-top:0;mso-wrap-distance-right:0;mso-wrap-distance-bottom:0;mso-position-horizontal:absolute;mso-position-horizontal-relative:page;mso-position-vertical:absolute;mso-position-vertical-relative:text;v-text-anchor:top" o:gfxdata="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" fillcolor="#00af50" strokecolor="#585858" strokeweight=".5pt">
-                <v:path arrowok="t"/>
-                <v:textbox inset="0,0,0,0">
-                  <w:txbxContent>
-                    <w:p>
-                      <w:pPr>
-                        <w:spacing w:before="71"/>
-                        <w:ind w:left="568"/>
-                        <w:rPr>
-                          <w:b/>
-                          <w:color w:val="000000"/>
-                          <w:sz w:val="24"/>
-                        </w:rPr>
-                      </w:pPr>
-                      <w:r>
-                        <w:rPr>
-                          <w:b/>
-                        </w:rPr>
-                        <w:t>Entwurfsphase</w:t>
-                      </w:r>
-                    </w:p>
-                  </w:txbxContent>
-                </v:textbox>
-                <w10:wrap anchorx="page"/>
-              </v:shape>
-            </w:pict>
-          </mc:Fallback>
-        </mc:AlternateContent>
-      </w:r>
       <w:r>
         <w:rPr>
           <w:i/>
@@ -15339,6 +13914,116 @@
         <w:ind w:left="3191" w:hanging="2833"/>
       </w:pPr>
       <w:r>
+        <w:rPr>
+          <w:noProof/>
+        </w:rPr>
+        <mc:AlternateContent>
+          <mc:Choice Requires="wps">
+            <w:drawing>
+              <wp:anchor distT="0" distB="0" distL="0" distR="0" simplePos="0" relativeHeight="487714816" behindDoc="0" locked="0" layoutInCell="1" allowOverlap="1" wp14:anchorId="0564C0A0" wp14:editId="7B12D105">
+                <wp:simplePos x="0" y="0"/>
+                <wp:positionH relativeFrom="page">
+                  <wp:posOffset>5949538</wp:posOffset>
+                </wp:positionH>
+                <wp:positionV relativeFrom="paragraph">
+                  <wp:posOffset>65562</wp:posOffset>
+                </wp:positionV>
+                <wp:extent cx="1085033" cy="294640"/>
+                <wp:effectExtent l="0" t="0" r="20320" b="10160"/>
+                <wp:wrapNone/>
+                <wp:docPr id="55" name="Textbox 248"/>
+                <wp:cNvGraphicFramePr>
+                  <a:graphicFrameLocks xmlns:a="http://schemas.openxmlformats.org/drawingml/2006/main"/>
+                </wp:cNvGraphicFramePr>
+                <a:graphic xmlns:a="http://schemas.openxmlformats.org/drawingml/2006/main">
+                  <a:graphicData uri="http://schemas.microsoft.com/office/word/2010/wordprocessingShape">
+                    <wps:wsp>
+                      <wps:cNvSpPr txBox="1">
+                        <a:spLocks/>
+                      </wps:cNvSpPr>
+                      <wps:spPr>
+                        <a:xfrm>
+                          <a:off x="0" y="0"/>
+                          <a:ext cx="1085033" cy="294640"/>
+                        </a:xfrm>
+                        <a:prstGeom prst="rect">
+                          <a:avLst/>
+                        </a:prstGeom>
+                        <a:solidFill>
+                          <a:srgbClr val="00AF50"/>
+                        </a:solidFill>
+                        <a:ln w="6350">
+                          <a:solidFill>
+                            <a:srgbClr val="585858"/>
+                          </a:solidFill>
+                          <a:prstDash val="solid"/>
+                        </a:ln>
+                      </wps:spPr>
+                      <wps:txbx>
+                        <w:txbxContent>
+                          <w:p>
+                            <w:pPr>
+                              <w:spacing w:before="71"/>
+                              <w:jc w:val="center"/>
+                              <w:rPr>
+                                <w:b/>
+                                <w:color w:val="000000"/>
+                                <w:sz w:val="24"/>
+                              </w:rPr>
+                            </w:pPr>
+                            <w:r>
+                              <w:rPr>
+                                <w:b/>
+                              </w:rPr>
+                              <w:t>Entwurfsphase</w:t>
+                            </w:r>
+                          </w:p>
+                        </w:txbxContent>
+                      </wps:txbx>
+                      <wps:bodyPr wrap="square" lIns="0" tIns="0" rIns="0" bIns="0" rtlCol="0">
+                        <a:noAutofit/>
+                      </wps:bodyPr>
+                    </wps:wsp>
+                  </a:graphicData>
+                </a:graphic>
+                <wp14:sizeRelH relativeFrom="margin">
+                  <wp14:pctWidth>0</wp14:pctWidth>
+                </wp14:sizeRelH>
+              </wp:anchor>
+            </w:drawing>
+          </mc:Choice>
+          <mc:Fallback>
+            <w:pict>
+              <v:shape w14:anchorId="0564C0A0" id="_x0000_s1039" type="#_x0000_t202" style="position:absolute;left:0;text-align:left;margin-left:468.45pt;margin-top:5.15pt;width:85.45pt;height:23.2pt;z-index:487714816;visibility:visible;mso-wrap-style:square;mso-width-percent:0;mso-wrap-distance-left:0;mso-wrap-distance-top:0;mso-wrap-distance-right:0;mso-wrap-distance-bottom:0;mso-position-horizontal:absolute;mso-position-horizontal-relative:page;mso-position-vertical:absolute;mso-position-vertical-relative:text;mso-width-percent:0;mso-width-relative:margin;v-text-anchor:top" o:gfxdata="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" fillcolor="#00af50" strokecolor="#585858" strokeweight=".5pt">
+                <v:path arrowok="t"/>
+                <v:textbox inset="0,0,0,0">
+                  <w:txbxContent>
+                    <w:p>
+                      <w:pPr>
+                        <w:spacing w:before="71"/>
+                        <w:jc w:val="center"/>
+                        <w:rPr>
+                          <w:b/>
+                          <w:color w:val="000000"/>
+                          <w:sz w:val="24"/>
+                        </w:rPr>
+                      </w:pPr>
+                      <w:r>
+                        <w:rPr>
+                          <w:b/>
+                        </w:rPr>
+                        <w:t>Entwurfsphase</w:t>
+                      </w:r>
+                    </w:p>
+                  </w:txbxContent>
+                </v:textbox>
+                <w10:wrap anchorx="page"/>
+              </v:shape>
+            </w:pict>
+          </mc:Fallback>
+        </mc:AlternateContent>
+      </w:r>
+      <w:r>
         <w:t>G</w:t>
       </w:r>
       <w:r>
@@ -15398,7 +14083,7 @@
                     <pic:cNvPicPr/>
                   </pic:nvPicPr>
                   <pic:blipFill>
-                    <a:blip r:embed="rId16">
+                    <a:blip r:embed="rId17">
                       <a:extLst>
                         <a:ext uri="{28A0092B-C50C-407E-A947-70E740481C1C}">
                           <a14:useLocalDpi xmlns:a14="http://schemas.microsoft.com/office/drawing/2010/main" val="0"/>
@@ -15645,117 +14330,10 @@
       </w:pPr>
       <w:r>
         <w:rPr>
-          <w:noProof/>
-        </w:rPr>
-        <w:lastRenderedPageBreak/>
-        <mc:AlternateContent>
-          <mc:Choice Requires="wps">
-            <w:drawing>
-              <wp:anchor distT="0" distB="0" distL="0" distR="0" simplePos="0" relativeHeight="487723008" behindDoc="0" locked="0" layoutInCell="1" allowOverlap="1" wp14:anchorId="607CCDF3" wp14:editId="2EF5C0F0">
-                <wp:simplePos x="0" y="0"/>
-                <wp:positionH relativeFrom="page">
-                  <wp:posOffset>5629275</wp:posOffset>
-                </wp:positionH>
-                <wp:positionV relativeFrom="paragraph">
-                  <wp:posOffset>319541</wp:posOffset>
-                </wp:positionV>
-                <wp:extent cx="1379855" cy="294640"/>
-                <wp:effectExtent l="0" t="0" r="0" b="0"/>
-                <wp:wrapNone/>
-                <wp:docPr id="193" name="Textbox 248"/>
-                <wp:cNvGraphicFramePr>
-                  <a:graphicFrameLocks xmlns:a="http://schemas.openxmlformats.org/drawingml/2006/main"/>
-                </wp:cNvGraphicFramePr>
-                <a:graphic xmlns:a="http://schemas.openxmlformats.org/drawingml/2006/main">
-                  <a:graphicData uri="http://schemas.microsoft.com/office/word/2010/wordprocessingShape">
-                    <wps:wsp>
-                      <wps:cNvSpPr txBox="1">
-                        <a:spLocks/>
-                      </wps:cNvSpPr>
-                      <wps:spPr>
-                        <a:xfrm>
-                          <a:off x="0" y="0"/>
-                          <a:ext cx="1379855" cy="294640"/>
-                        </a:xfrm>
-                        <a:prstGeom prst="rect">
-                          <a:avLst/>
-                        </a:prstGeom>
-                        <a:solidFill>
-                          <a:srgbClr val="00AF50"/>
-                        </a:solidFill>
-                        <a:ln w="6350">
-                          <a:solidFill>
-                            <a:srgbClr val="585858"/>
-                          </a:solidFill>
-                          <a:prstDash val="solid"/>
-                        </a:ln>
-                      </wps:spPr>
-                      <wps:txbx>
-                        <w:txbxContent>
-                          <w:p>
-                            <w:pPr>
-                              <w:spacing w:before="71"/>
-                              <w:ind w:left="568"/>
-                              <w:rPr>
-                                <w:b/>
-                                <w:color w:val="000000"/>
-                                <w:sz w:val="24"/>
-                              </w:rPr>
-                            </w:pPr>
-                            <w:r>
-                              <w:rPr>
-                                <w:b/>
-                              </w:rPr>
-                              <w:t>Entwurfsphase</w:t>
-                            </w:r>
-                          </w:p>
-                        </w:txbxContent>
-                      </wps:txbx>
-                      <wps:bodyPr wrap="square" lIns="0" tIns="0" rIns="0" bIns="0" rtlCol="0">
-                        <a:noAutofit/>
-                      </wps:bodyPr>
-                    </wps:wsp>
-                  </a:graphicData>
-                </a:graphic>
-              </wp:anchor>
-            </w:drawing>
-          </mc:Choice>
-          <mc:Fallback>
-            <w:pict>
-              <v:shape w14:anchorId="607CCDF3" id="_x0000_s1043" type="#_x0000_t202" style="position:absolute;left:0;text-align:left;margin-left:443.25pt;margin-top:25.15pt;width:108.65pt;height:23.2pt;z-index:487723008;visibility:visible;mso-wrap-style:square;mso-wrap-distance-left:0;mso-wrap-distance-top:0;mso-wrap-distance-right:0;mso-wrap-distance-bottom:0;mso-position-horizontal:absolute;mso-position-horizontal-relative:page;mso-position-vertical:absolute;mso-position-vertical-relative:text;v-text-anchor:top" o:gfxdata="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" fillcolor="#00af50" strokecolor="#585858" strokeweight=".5pt">
-                <v:path arrowok="t"/>
-                <v:textbox inset="0,0,0,0">
-                  <w:txbxContent>
-                    <w:p>
-                      <w:pPr>
-                        <w:spacing w:before="71"/>
-                        <w:ind w:left="568"/>
-                        <w:rPr>
-                          <w:b/>
-                          <w:color w:val="000000"/>
-                          <w:sz w:val="24"/>
-                        </w:rPr>
-                      </w:pPr>
-                      <w:r>
-                        <w:rPr>
-                          <w:b/>
-                        </w:rPr>
-                        <w:t>Entwurfsphase</w:t>
-                      </w:r>
-                    </w:p>
-                  </w:txbxContent>
-                </v:textbox>
-                <w10:wrap anchorx="page"/>
-              </v:shape>
-            </w:pict>
-          </mc:Fallback>
-        </mc:AlternateContent>
-      </w:r>
-      <w:r>
-        <w:rPr>
           <w:i/>
           <w:sz w:val="24"/>
         </w:rPr>
+        <w:lastRenderedPageBreak/>
         <w:t xml:space="preserve">A </w:t>
       </w:r>
       <w:r>
@@ -15874,6 +14452,132 @@
           <w:tab w:val="left" w:pos="3191"/>
         </w:tabs>
       </w:pPr>
+      <w:bookmarkStart w:id="26" w:name="_GoBack"/>
+      <w:bookmarkEnd w:id="26"/>
+      <w:r>
+        <w:rPr>
+          <w:noProof/>
+        </w:rPr>
+        <mc:AlternateContent>
+          <mc:Choice Requires="wps">
+            <w:drawing>
+              <wp:anchor distT="0" distB="0" distL="0" distR="0" simplePos="0" relativeHeight="487723008" behindDoc="0" locked="0" layoutInCell="1" allowOverlap="1" wp14:anchorId="607CCDF3" wp14:editId="44931A74">
+                <wp:simplePos x="0" y="0"/>
+                <wp:positionH relativeFrom="page">
+                  <wp:posOffset>5320145</wp:posOffset>
+                </wp:positionH>
+                <wp:positionV relativeFrom="paragraph">
+                  <wp:posOffset>61579</wp:posOffset>
+                </wp:positionV>
+                <wp:extent cx="1687492" cy="294640"/>
+                <wp:effectExtent l="0" t="0" r="27305" b="10160"/>
+                <wp:wrapNone/>
+                <wp:docPr id="193" name="Textbox 248"/>
+                <wp:cNvGraphicFramePr>
+                  <a:graphicFrameLocks xmlns:a="http://schemas.openxmlformats.org/drawingml/2006/main"/>
+                </wp:cNvGraphicFramePr>
+                <a:graphic xmlns:a="http://schemas.openxmlformats.org/drawingml/2006/main">
+                  <a:graphicData uri="http://schemas.microsoft.com/office/word/2010/wordprocessingShape">
+                    <wps:wsp>
+                      <wps:cNvSpPr txBox="1">
+                        <a:spLocks/>
+                      </wps:cNvSpPr>
+                      <wps:spPr>
+                        <a:xfrm>
+                          <a:off x="0" y="0"/>
+                          <a:ext cx="1687492" cy="294640"/>
+                        </a:xfrm>
+                        <a:prstGeom prst="rect">
+                          <a:avLst/>
+                        </a:prstGeom>
+                        <a:solidFill>
+                          <a:schemeClr val="accent2">
+                            <a:lumMod val="75000"/>
+                          </a:schemeClr>
+                        </a:solidFill>
+                        <a:ln w="6350">
+                          <a:solidFill>
+                            <a:srgbClr val="585858"/>
+                          </a:solidFill>
+                          <a:prstDash val="solid"/>
+                        </a:ln>
+                      </wps:spPr>
+                      <wps:txbx>
+                        <w:txbxContent>
+                          <w:p>
+                            <w:pPr>
+                              <w:spacing w:before="71"/>
+                              <w:jc w:val="center"/>
+                              <w:rPr>
+                                <w:b/>
+                                <w:color w:val="000000"/>
+                                <w:sz w:val="24"/>
+                              </w:rPr>
+                            </w:pPr>
+                            <w:r>
+                              <w:rPr>
+                                <w:b/>
+                              </w:rPr>
+                              <w:t>Qualitätssicherungs</w:t>
+                            </w:r>
+                            <w:r>
+                              <w:rPr>
+                                <w:b/>
+                              </w:rPr>
+                              <w:t>phase</w:t>
+                            </w:r>
+                          </w:p>
+                        </w:txbxContent>
+                      </wps:txbx>
+                      <wps:bodyPr wrap="square" lIns="0" tIns="0" rIns="0" bIns="0" rtlCol="0">
+                        <a:noAutofit/>
+                      </wps:bodyPr>
+                    </wps:wsp>
+                  </a:graphicData>
+                </a:graphic>
+                <wp14:sizeRelH relativeFrom="margin">
+                  <wp14:pctWidth>0</wp14:pctWidth>
+                </wp14:sizeRelH>
+              </wp:anchor>
+            </w:drawing>
+          </mc:Choice>
+          <mc:Fallback>
+            <w:pict>
+              <v:shape w14:anchorId="607CCDF3" id="_x0000_s1040" type="#_x0000_t202" style="position:absolute;left:0;text-align:left;margin-left:418.9pt;margin-top:4.85pt;width:132.85pt;height:23.2pt;z-index:487723008;visibility:visible;mso-wrap-style:square;mso-width-percent:0;mso-wrap-distance-left:0;mso-wrap-distance-top:0;mso-wrap-distance-right:0;mso-wrap-distance-bottom:0;mso-position-horizontal:absolute;mso-position-horizontal-relative:page;mso-position-vertical:absolute;mso-position-vertical-relative:text;mso-width-percent:0;mso-width-relative:margin;v-text-anchor:top" o:gfxdata="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" fillcolor="#943634 [2405]" strokecolor="#585858" strokeweight=".5pt">
+                <v:path arrowok="t"/>
+                <v:textbox inset="0,0,0,0">
+                  <w:txbxContent>
+                    <w:p>
+                      <w:pPr>
+                        <w:spacing w:before="71"/>
+                        <w:jc w:val="center"/>
+                        <w:rPr>
+                          <w:b/>
+                          <w:color w:val="000000"/>
+                          <w:sz w:val="24"/>
+                        </w:rPr>
+                      </w:pPr>
+                      <w:r>
+                        <w:rPr>
+                          <w:b/>
+                        </w:rPr>
+                        <w:t>Qualitätssicherungs</w:t>
+                      </w:r>
+                      <w:r>
+                        <w:rPr>
+                          <w:b/>
+                        </w:rPr>
+                        <w:t>phase</w:t>
+                      </w:r>
+                    </w:p>
+                  </w:txbxContent>
+                </v:textbox>
+                <w10:wrap anchorx="page"/>
+              </v:shape>
+            </w:pict>
+          </mc:Fallback>
+        </mc:AlternateContent>
+      </w:r>
       <w:r>
         <w:t>Testentwürfe</w:t>
       </w:r>
@@ -15886,36 +14590,27 @@
           <w:sz w:val="20"/>
         </w:rPr>
       </w:pPr>
-    </w:p>
-    <w:p>
-      <w:pPr>
-        <w:pStyle w:val="Textkrper"/>
-        <w:spacing w:before="213"/>
-        <w:rPr>
-          <w:b/>
-        </w:rPr>
-      </w:pPr>
       <w:r>
         <w:rPr>
           <w:noProof/>
         </w:rPr>
         <w:drawing>
-          <wp:anchor distT="0" distB="0" distL="114300" distR="114300" simplePos="0" relativeHeight="487725056" behindDoc="1" locked="0" layoutInCell="1" allowOverlap="1" wp14:anchorId="2CA75787" wp14:editId="2AD5AE03">
+          <wp:anchor distT="0" distB="0" distL="114300" distR="114300" simplePos="0" relativeHeight="487725056" behindDoc="1" locked="0" layoutInCell="1" allowOverlap="1" wp14:anchorId="2CA75787" wp14:editId="24BAA8E4">
             <wp:simplePos x="0" y="0"/>
             <wp:positionH relativeFrom="column">
-              <wp:posOffset>165100</wp:posOffset>
+              <wp:posOffset>241300</wp:posOffset>
             </wp:positionH>
             <wp:positionV relativeFrom="paragraph">
-              <wp:posOffset>144780</wp:posOffset>
+              <wp:posOffset>288925</wp:posOffset>
             </wp:positionV>
-            <wp:extent cx="5432400" cy="6857434"/>
-            <wp:effectExtent l="0" t="0" r="0" b="635"/>
+            <wp:extent cx="5937250" cy="7697470"/>
+            <wp:effectExtent l="0" t="0" r="6350" b="0"/>
             <wp:wrapTight wrapText="bothSides">
               <wp:wrapPolygon edited="0">
                 <wp:start x="0" y="0"/>
-                <wp:lineTo x="0" y="21542"/>
-                <wp:lineTo x="21514" y="21542"/>
-                <wp:lineTo x="21514" y="0"/>
+                <wp:lineTo x="0" y="21543"/>
+                <wp:lineTo x="21554" y="21543"/>
+                <wp:lineTo x="21554" y="0"/>
                 <wp:lineTo x="0" y="0"/>
               </wp:wrapPolygon>
             </wp:wrapTight>
@@ -15931,7 +14626,7 @@
                     <pic:cNvPicPr/>
                   </pic:nvPicPr>
                   <pic:blipFill>
-                    <a:blip r:embed="rId16">
+                    <a:blip r:embed="rId18">
                       <a:extLst>
                         <a:ext uri="{28A0092B-C50C-407E-A947-70E740481C1C}">
                           <a14:useLocalDpi xmlns:a14="http://schemas.microsoft.com/office/drawing/2010/main" val="0"/>
@@ -15945,7 +14640,7 @@
                   <pic:spPr>
                     <a:xfrm>
                       <a:off x="0" y="0"/>
-                      <a:ext cx="5432400" cy="6857434"/>
+                      <a:ext cx="5937250" cy="7697470"/>
                     </a:xfrm>
                     <a:prstGeom prst="rect">
                       <a:avLst/>
@@ -15957,6 +14652,9 @@
             <wp14:sizeRelH relativeFrom="margin">
               <wp14:pctWidth>0</wp14:pctWidth>
             </wp14:sizeRelH>
+            <wp14:sizeRelV relativeFrom="margin">
+              <wp14:pctHeight>0</wp14:pctHeight>
+            </wp14:sizeRelV>
           </wp:anchor>
         </w:drawing>
       </w:r>
@@ -16188,6 +14886,15 @@
     </w:p>
     <w:p>
       <w:pPr>
+        <w:pStyle w:val="Textkrper"/>
+        <w:spacing w:before="213"/>
+        <w:rPr>
+          <w:b/>
+        </w:rPr>
+      </w:pPr>
+    </w:p>
+    <w:p>
+      <w:pPr>
         <w:ind w:left="358"/>
         <w:rPr>
           <w:i/>
@@ -16199,7 +14906,6 @@
           <w:i/>
           <w:sz w:val="24"/>
         </w:rPr>
-        <w:lastRenderedPageBreak/>
         <w:t xml:space="preserve">A </w:t>
       </w:r>
       <w:r>
@@ -16376,6 +15082,7 @@
                                 <w:sz w:val="24"/>
                               </w:rPr>
                             </w:pPr>
+                            <w:proofErr w:type="spellStart"/>
                             <w:r>
                               <w:rPr>
                                 <w:b/>
@@ -16388,6 +15095,7 @@
                               </w:rPr>
                               <w:t>phase</w:t>
                             </w:r>
+                            <w:proofErr w:type="spellEnd"/>
                           </w:p>
                         </w:txbxContent>
                       </wps:txbx>
@@ -16405,7 +15113,7 @@
           </mc:Choice>
           <mc:Fallback>
             <w:pict>
-              <v:shape w14:anchorId="1A794104" id="_x0000_s1044" type="#_x0000_t202" style="position:absolute;left:0;text-align:left;margin-left:69.55pt;margin-top:4.8pt;width:120.75pt;height:23.2pt;z-index:487727104;visibility:visible;mso-wrap-style:square;mso-width-percent:0;mso-wrap-distance-left:0;mso-wrap-distance-top:0;mso-wrap-distance-right:0;mso-wrap-distance-bottom:0;mso-position-horizontal:right;mso-position-horizontal-relative:margin;mso-position-vertical:absolute;mso-position-vertical-relative:text;mso-width-percent:0;mso-width-relative:margin;v-text-anchor:top" o:gfxdata="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" fillcolor="#00af50" strokecolor="#585858" strokeweight=".5pt">
+              <v:shape w14:anchorId="1A794104" id="_x0000_s1041" type="#_x0000_t202" style="position:absolute;left:0;text-align:left;margin-left:69.55pt;margin-top:4.8pt;width:120.75pt;height:23.2pt;z-index:487727104;visibility:visible;mso-wrap-style:square;mso-width-percent:0;mso-wrap-distance-left:0;mso-wrap-distance-top:0;mso-wrap-distance-right:0;mso-wrap-distance-bottom:0;mso-position-horizontal:right;mso-position-horizontal-relative:margin;mso-position-vertical:absolute;mso-position-vertical-relative:text;mso-width-percent:0;mso-width-relative:margin;v-text-anchor:top" o:gfxdata="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" fillcolor="#00af50" strokecolor="#585858" strokeweight=".5pt">
                 <v:path arrowok="t"/>
                 <v:textbox inset="0,0,0,0">
                   <w:txbxContent>
@@ -16419,6 +15127,7 @@
                           <w:sz w:val="24"/>
                         </w:rPr>
                       </w:pPr>
+                      <w:proofErr w:type="spellStart"/>
                       <w:r>
                         <w:rPr>
                           <w:b/>
@@ -16431,6 +15140,7 @@
                         </w:rPr>
                         <w:t>phase</w:t>
                       </w:r>
+                      <w:proofErr w:type="spellEnd"/>
                     </w:p>
                   </w:txbxContent>
                 </v:textbox>
@@ -16465,6 +15175,7 @@
         <w:rPr>
           <w:noProof/>
         </w:rPr>
+        <w:lastRenderedPageBreak/>
         <w:drawing>
           <wp:anchor distT="0" distB="0" distL="114300" distR="114300" simplePos="0" relativeHeight="487729152" behindDoc="1" locked="0" layoutInCell="1" allowOverlap="1" wp14:anchorId="51E054C0" wp14:editId="26202CA8">
             <wp:simplePos x="0" y="0"/>
@@ -16497,7 +15208,7 @@
                     <pic:cNvPicPr/>
                   </pic:nvPicPr>
                   <pic:blipFill>
-                    <a:blip r:embed="rId16">
+                    <a:blip r:embed="rId17">
                       <a:extLst>
                         <a:ext uri="{28A0092B-C50C-407E-A947-70E740481C1C}">
                           <a14:useLocalDpi xmlns:a14="http://schemas.microsoft.com/office/drawing/2010/main" val="0"/>
@@ -16535,8 +15246,6 @@
           <w:b/>
         </w:rPr>
       </w:pPr>
-      <w:bookmarkStart w:id="26" w:name="_GoBack"/>
-      <w:bookmarkEnd w:id="26"/>
     </w:p>
     <w:p>
       <w:pPr>
@@ -16865,7 +15574,7 @@
           </mc:Choice>
           <mc:Fallback>
             <w:pict>
-              <v:shape w14:anchorId="2E210526" id="_x0000_s1045" type="#_x0000_t202" style="position:absolute;left:0;text-align:left;margin-left:443.25pt;margin-top:25.15pt;width:108.65pt;height:23.2pt;z-index:15828480;visibility:visible;mso-wrap-style:square;mso-wrap-distance-left:0;mso-wrap-distance-top:0;mso-wrap-distance-right:0;mso-wrap-distance-bottom:0;mso-position-horizontal:absolute;mso-position-horizontal-relative:page;mso-position-vertical:absolute;mso-position-vertical-relative:text;v-text-anchor:top" o:gfxdata="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" fillcolor="#00af50" strokecolor="#585858" strokeweight=".5pt">
+              <v:shape w14:anchorId="2E210526" id="Textbox 250" o:spid="_x0000_s1042" type="#_x0000_t202" style="position:absolute;left:0;text-align:left;margin-left:443.25pt;margin-top:25.15pt;width:108.65pt;height:23.2pt;z-index:15828480;visibility:visible;mso-wrap-style:square;mso-wrap-distance-left:0;mso-wrap-distance-top:0;mso-wrap-distance-right:0;mso-wrap-distance-bottom:0;mso-position-horizontal:absolute;mso-position-horizontal-relative:page;mso-position-vertical:absolute;mso-position-vertical-relative:text;v-text-anchor:top" o:gfxdata="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" fillcolor="#00af50" strokecolor="#585858" strokeweight=".5pt">
                 <v:path arrowok="t"/>
                 <v:textbox inset="0,0,0,0">
                   <w:txbxContent>
@@ -17011,7 +15720,7 @@
               </wp:anchor>
             </w:drawing>
           </mc:Choice>
-          <mc:Fallback xmlns:w16sdtdh="http://schemas.microsoft.com/office/word/2020/wordml/sdtdatahash" xmlns:w16="http://schemas.microsoft.com/office/word/2018/wordml" xmlns:w16cex="http://schemas.microsoft.com/office/word/2018/wordml/cex">
+          <mc:Fallback xmlns:w16cex="http://schemas.microsoft.com/office/word/2018/wordml/cex" xmlns:w16="http://schemas.microsoft.com/office/word/2018/wordml" xmlns:w16sdtdh="http://schemas.microsoft.com/office/word/2020/wordml/sdtdatahash">
             <w:pict>
               <v:shape w14:anchorId="2D2BE00F" id="Graphic 251" o:spid="_x0000_s1026" style="position:absolute;margin-left:69.5pt;margin-top:7.9pt;width:484.75pt;height:.5pt;z-index:-15629312;visibility:visible;mso-wrap-style:square;mso-wrap-distance-left:0;mso-wrap-distance-top:0;mso-wrap-distance-right:0;mso-wrap-distance-bottom:0;mso-position-horizontal:absolute;mso-position-horizontal-relative:page;mso-position-vertical:absolute;mso-position-vertical-relative:text;v-text-anchor:top" coordsize="6156325,6350" o:gfxdata="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" path="m6156325,l,,,6096r6156325,l6156325,xe" fillcolor="black" stroked="f">
                 <v:path arrowok="t"/>
@@ -17027,7 +15736,7 @@
         <w:pStyle w:val="berschrift1"/>
         <w:numPr>
           <w:ilvl w:val="1"/>
-          <w:numId w:val="1"/>
+          <w:numId w:val="16"/>
         </w:numPr>
         <w:tabs>
           <w:tab w:val="left" w:pos="3191"/>
@@ -17871,12 +16580,14 @@
               </w:rPr>
               <w:t xml:space="preserve"> </w:t>
             </w:r>
+            <w:proofErr w:type="spellStart"/>
             <w:r>
               <w:rPr>
                 <w:i/>
               </w:rPr>
               <w:t>Preprocessor</w:t>
             </w:r>
+            <w:proofErr w:type="spellEnd"/>
             <w:r>
               <w:t>.</w:t>
             </w:r>
@@ -18054,7 +16765,7 @@
           </mc:Choice>
           <mc:Fallback>
             <w:pict>
-              <v:shape w14:anchorId="045BA774" id="Textbox 252" o:spid="_x0000_s1046" type="#_x0000_t202" style="position:absolute;left:0;text-align:left;margin-left:443.25pt;margin-top:25.15pt;width:108.65pt;height:23.2pt;z-index:15829504;visibility:visible;mso-wrap-style:square;mso-wrap-distance-left:0;mso-wrap-distance-top:0;mso-wrap-distance-right:0;mso-wrap-distance-bottom:0;mso-position-horizontal:absolute;mso-position-horizontal-relative:page;mso-position-vertical:absolute;mso-position-vertical-relative:text;v-text-anchor:top" o:gfxdata="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" fillcolor="#00af50" strokecolor="#585858" strokeweight=".5pt">
+              <v:shape w14:anchorId="045BA774" id="Textbox 252" o:spid="_x0000_s1043" type="#_x0000_t202" style="position:absolute;left:0;text-align:left;margin-left:443.25pt;margin-top:25.15pt;width:108.65pt;height:23.2pt;z-index:15829504;visibility:visible;mso-wrap-style:square;mso-wrap-distance-left:0;mso-wrap-distance-top:0;mso-wrap-distance-right:0;mso-wrap-distance-bottom:0;mso-position-horizontal:absolute;mso-position-horizontal-relative:page;mso-position-vertical:absolute;mso-position-vertical-relative:text;v-text-anchor:top" o:gfxdata="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" fillcolor="#00af50" strokecolor="#585858" strokeweight=".5pt">
                 <v:path arrowok="t"/>
                 <v:textbox inset="0,0,0,0">
                   <w:txbxContent>
@@ -18200,7 +16911,7 @@
               </wp:anchor>
             </w:drawing>
           </mc:Choice>
-          <mc:Fallback xmlns:w16sdtdh="http://schemas.microsoft.com/office/word/2020/wordml/sdtdatahash" xmlns:w16="http://schemas.microsoft.com/office/word/2018/wordml" xmlns:w16cex="http://schemas.microsoft.com/office/word/2018/wordml/cex">
+          <mc:Fallback xmlns:w16cex="http://schemas.microsoft.com/office/word/2018/wordml/cex" xmlns:w16="http://schemas.microsoft.com/office/word/2018/wordml" xmlns:w16sdtdh="http://schemas.microsoft.com/office/word/2020/wordml/sdtdatahash">
             <w:pict>
               <v:shape w14:anchorId="741A4E86" id="Graphic 253" o:spid="_x0000_s1026" style="position:absolute;margin-left:69.5pt;margin-top:7.9pt;width:484.75pt;height:.5pt;z-index:-15628288;visibility:visible;mso-wrap-style:square;mso-wrap-distance-left:0;mso-wrap-distance-top:0;mso-wrap-distance-right:0;mso-wrap-distance-bottom:0;mso-position-horizontal:absolute;mso-position-horizontal-relative:page;mso-position-vertical:absolute;mso-position-vertical-relative:text;v-text-anchor:top" coordsize="6156325,6350" o:gfxdata="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" path="m6156325,l,,,6096r6156325,l6156325,xe" fillcolor="black" stroked="f">
                 <v:path arrowok="t"/>
@@ -18842,7 +17553,7 @@
               <v:stroke joinstyle="miter"/>
               <v:path gradientshapeok="t" o:connecttype="rect"/>
             </v:shapetype>
-            <v:shape id="Textbox 2" o:spid="_x0000_s1048" type="#_x0000_t202" style="position:absolute;margin-left:546pt;margin-top:778.35pt;width:11pt;height:15.3pt;z-index:-17505280;visibility:visible;mso-wrap-style:square;mso-wrap-distance-left:0;mso-wrap-distance-top:0;mso-wrap-distance-right:0;mso-wrap-distance-bottom:0;mso-position-horizontal:absolute;mso-position-horizontal-relative:page;mso-position-vertical:absolute;mso-position-vertical-relative:page;v-text-anchor:top" o:gfxdata="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" filled="f" stroked="f">
+            <v:shape id="Textbox 2" o:spid="_x0000_s1045" type="#_x0000_t202" style="position:absolute;margin-left:546pt;margin-top:778.35pt;width:11pt;height:15.3pt;z-index:-17505280;visibility:visible;mso-wrap-style:square;mso-wrap-distance-left:0;mso-wrap-distance-top:0;mso-wrap-distance-right:0;mso-wrap-distance-bottom:0;mso-position-horizontal:absolute;mso-position-horizontal-relative:page;mso-position-vertical:absolute;mso-position-vertical-relative:page;v-text-anchor:top" o:gfxdata="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" filled="f" stroked="f">
               <v:textbox inset="0,0,0,0">
                 <w:txbxContent>
                   <w:p>
@@ -18997,7 +17708,7 @@
               <v:stroke joinstyle="miter"/>
               <v:path gradientshapeok="t" o:connecttype="rect"/>
             </v:shapetype>
-            <v:shape id="Textbox 7" o:spid="_x0000_s1051" type="#_x0000_t202" style="position:absolute;margin-left:529.3pt;margin-top:778.35pt;width:27.7pt;height:15.3pt;z-index:-17503232;visibility:visible;mso-wrap-style:square;mso-wrap-distance-left:0;mso-wrap-distance-top:0;mso-wrap-distance-right:0;mso-wrap-distance-bottom:0;mso-position-horizontal:absolute;mso-position-horizontal-relative:page;mso-position-vertical:absolute;mso-position-vertical-relative:page;v-text-anchor:top" o:gfxdata="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" filled="f" stroked="f">
+            <v:shape id="Textbox 7" o:spid="_x0000_s1048" type="#_x0000_t202" style="position:absolute;margin-left:529.3pt;margin-top:778.35pt;width:27.7pt;height:15.3pt;z-index:-17503232;visibility:visible;mso-wrap-style:square;mso-wrap-distance-left:0;mso-wrap-distance-top:0;mso-wrap-distance-right:0;mso-wrap-distance-bottom:0;mso-position-horizontal:absolute;mso-position-horizontal-relative:page;mso-position-vertical:absolute;mso-position-vertical-relative:page;v-text-anchor:top" o:gfxdata="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" filled="f" stroked="f">
               <v:textbox inset="0,0,0,0">
                 <w:txbxContent>
                   <w:p>
@@ -19152,7 +17863,7 @@
               <v:stroke joinstyle="miter"/>
               <v:path gradientshapeok="t" o:connecttype="rect"/>
             </v:shapetype>
-            <v:shape id="Textbox 16" o:spid="_x0000_s1054" type="#_x0000_t202" style="position:absolute;margin-left:537.8pt;margin-top:778.35pt;width:19pt;height:15.3pt;z-index:-17501184;visibility:visible;mso-wrap-style:square;mso-wrap-distance-left:0;mso-wrap-distance-top:0;mso-wrap-distance-right:0;mso-wrap-distance-bottom:0;mso-position-horizontal:absolute;mso-position-horizontal-relative:page;mso-position-vertical:absolute;mso-position-vertical-relative:page;v-text-anchor:top" o:gfxdata="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" filled="f" stroked="f">
+            <v:shape id="Textbox 16" o:spid="_x0000_s1051" type="#_x0000_t202" style="position:absolute;margin-left:537.8pt;margin-top:778.35pt;width:19pt;height:15.3pt;z-index:-17501184;visibility:visible;mso-wrap-style:square;mso-wrap-distance-left:0;mso-wrap-distance-top:0;mso-wrap-distance-right:0;mso-wrap-distance-bottom:0;mso-position-horizontal:absolute;mso-position-horizontal-relative:page;mso-position-vertical:absolute;mso-position-vertical-relative:page;v-text-anchor:top" o:gfxdata="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" filled="f" stroked="f">
               <v:textbox inset="0,0,0,0">
                 <w:txbxContent>
                   <w:p>
@@ -19320,7 +18031,7 @@
               <v:stroke joinstyle="miter"/>
               <v:path gradientshapeok="t" o:connecttype="rect"/>
             </v:shapetype>
-            <v:shape id="Textbox 1" o:spid="_x0000_s1047" type="#_x0000_t202" style="position:absolute;margin-left:221.9pt;margin-top:70.4pt;width:180pt;height:15.3pt;z-index:-17505792;visibility:visible;mso-wrap-style:square;mso-wrap-distance-left:0;mso-wrap-distance-top:0;mso-wrap-distance-right:0;mso-wrap-distance-bottom:0;mso-position-horizontal:absolute;mso-position-horizontal-relative:page;mso-position-vertical:absolute;mso-position-vertical-relative:page;v-text-anchor:top" o:gfxdata="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" filled="f" stroked="f">
+            <v:shape id="Textbox 1" o:spid="_x0000_s1044" type="#_x0000_t202" style="position:absolute;margin-left:221.9pt;margin-top:70.4pt;width:180pt;height:15.3pt;z-index:-17505792;visibility:visible;mso-wrap-style:square;mso-wrap-distance-left:0;mso-wrap-distance-top:0;mso-wrap-distance-right:0;mso-wrap-distance-bottom:0;mso-position-horizontal:absolute;mso-position-horizontal-relative:page;mso-position-vertical:absolute;mso-position-vertical-relative:page;v-text-anchor:top" o:gfxdata="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" filled="f" stroked="f">
               <v:textbox inset="0,0,0,0">
                 <w:txbxContent>
                   <w:p>
@@ -19508,7 +18219,7 @@
               <v:stroke joinstyle="miter"/>
               <v:path gradientshapeok="t" o:connecttype="rect"/>
             </v:shapetype>
-            <v:shape id="Textbox 5" o:spid="_x0000_s1049" type="#_x0000_t202" style="position:absolute;margin-left:69.95pt;margin-top:34.95pt;width:164.5pt;height:17.55pt;z-index:-17504256;visibility:visible;mso-wrap-style:square;mso-wrap-distance-left:0;mso-wrap-distance-top:0;mso-wrap-distance-right:0;mso-wrap-distance-bottom:0;mso-position-horizontal:absolute;mso-position-horizontal-relative:page;mso-position-vertical:absolute;mso-position-vertical-relative:page;v-text-anchor:top" o:gfxdata="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" filled="f" stroked="f">
+            <v:shape id="Textbox 5" o:spid="_x0000_s1046" type="#_x0000_t202" style="position:absolute;margin-left:69.95pt;margin-top:34.95pt;width:164.5pt;height:17.55pt;z-index:-17504256;visibility:visible;mso-wrap-style:square;mso-wrap-distance-left:0;mso-wrap-distance-top:0;mso-wrap-distance-right:0;mso-wrap-distance-bottom:0;mso-position-horizontal:absolute;mso-position-horizontal-relative:page;mso-position-vertical:absolute;mso-position-vertical-relative:page;v-text-anchor:top" o:gfxdata="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" filled="f" stroked="f">
               <v:textbox inset="0,0,0,0">
                 <w:txbxContent>
                   <w:p>
@@ -19596,7 +18307,7 @@
         </mc:Choice>
         <mc:Fallback>
           <w:pict>
-            <v:shape w14:anchorId="276107F5" id="Textbox 6" o:spid="_x0000_s1050" type="#_x0000_t202" style="position:absolute;margin-left:69.95pt;margin-top:67.05pt;width:336.6pt;height:15.3pt;z-index:-17503744;visibility:visible;mso-wrap-style:square;mso-wrap-distance-left:0;mso-wrap-distance-top:0;mso-wrap-distance-right:0;mso-wrap-distance-bottom:0;mso-position-horizontal:absolute;mso-position-horizontal-relative:page;mso-position-vertical:absolute;mso-position-vertical-relative:page;v-text-anchor:top" o:gfxdata="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" filled="f" stroked="f">
+            <v:shape w14:anchorId="276107F5" id="Textbox 6" o:spid="_x0000_s1047" type="#_x0000_t202" style="position:absolute;margin-left:69.95pt;margin-top:67.05pt;width:336.6pt;height:15.3pt;z-index:-17503744;visibility:visible;mso-wrap-style:square;mso-wrap-distance-left:0;mso-wrap-distance-top:0;mso-wrap-distance-right:0;mso-wrap-distance-bottom:0;mso-position-horizontal:absolute;mso-position-horizontal-relative:page;mso-position-vertical:absolute;mso-position-vertical-relative:page;v-text-anchor:top" o:gfxdata="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" filled="f" stroked="f">
               <v:textbox inset="0,0,0,0">
                 <w:txbxContent>
                   <w:p>
@@ -19768,7 +18479,7 @@
               <v:stroke joinstyle="miter"/>
               <v:path gradientshapeok="t" o:connecttype="rect"/>
             </v:shapetype>
-            <v:shape id="Textbox 14" o:spid="_x0000_s1052" type="#_x0000_t202" style="position:absolute;margin-left:69.95pt;margin-top:34.95pt;width:164.5pt;height:17.55pt;z-index:-17502208;visibility:visible;mso-wrap-style:square;mso-wrap-distance-left:0;mso-wrap-distance-top:0;mso-wrap-distance-right:0;mso-wrap-distance-bottom:0;mso-position-horizontal:absolute;mso-position-horizontal-relative:page;mso-position-vertical:absolute;mso-position-vertical-relative:page;v-text-anchor:top" o:gfxdata="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" filled="f" stroked="f">
+            <v:shape id="Textbox 14" o:spid="_x0000_s1049" type="#_x0000_t202" style="position:absolute;margin-left:69.95pt;margin-top:34.95pt;width:164.5pt;height:17.55pt;z-index:-17502208;visibility:visible;mso-wrap-style:square;mso-wrap-distance-left:0;mso-wrap-distance-top:0;mso-wrap-distance-right:0;mso-wrap-distance-bottom:0;mso-position-horizontal:absolute;mso-position-horizontal-relative:page;mso-position-vertical:absolute;mso-position-vertical-relative:page;v-text-anchor:top" o:gfxdata="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" filled="f" stroked="f">
               <v:textbox inset="0,0,0,0">
                 <w:txbxContent>
                   <w:p>
@@ -19872,7 +18583,7 @@
         </mc:Choice>
         <mc:Fallback>
           <w:pict>
-            <v:shape w14:anchorId="0666EB0B" id="Textbox 15" o:spid="_x0000_s1053" type="#_x0000_t202" style="position:absolute;margin-left:69.95pt;margin-top:67.05pt;width:336.6pt;height:15.3pt;z-index:-17501696;visibility:visible;mso-wrap-style:square;mso-wrap-distance-left:0;mso-wrap-distance-top:0;mso-wrap-distance-right:0;mso-wrap-distance-bottom:0;mso-position-horizontal:absolute;mso-position-horizontal-relative:page;mso-position-vertical:absolute;mso-position-vertical-relative:page;v-text-anchor:top" o:gfxdata="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" filled="f" stroked="f">
+            <v:shape w14:anchorId="0666EB0B" id="Textbox 15" o:spid="_x0000_s1050" type="#_x0000_t202" style="position:absolute;margin-left:69.95pt;margin-top:67.05pt;width:336.6pt;height:15.3pt;z-index:-17501696;visibility:visible;mso-wrap-style:square;mso-wrap-distance-left:0;mso-wrap-distance-top:0;mso-wrap-distance-right:0;mso-wrap-distance-bottom:0;mso-position-horizontal:absolute;mso-position-horizontal-relative:page;mso-position-vertical:absolute;mso-position-vertical-relative:page;v-text-anchor:top" o:gfxdata="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" filled="f" stroked="f">
               <v:textbox inset="0,0,0,0">
                 <w:txbxContent>
                   <w:p>
@@ -20030,7 +18741,7 @@
   <w:abstractNum w:abstractNumId="1" w15:restartNumberingAfterBreak="0">
     <w:nsid w:val="0E8D5F86"/>
     <w:multiLevelType w:val="multilevel"/>
-    <w:tmpl w:val="FE546272"/>
+    <w:tmpl w:val="2EFAA462"/>
     <w:lvl w:ilvl="0">
       <w:start w:val="1"/>
       <w:numFmt w:val="upperLetter"/>
@@ -20045,9 +18756,9 @@
       </w:rPr>
     </w:lvl>
     <w:lvl w:ilvl="1">
-      <w:start w:val="23"/>
       <w:numFmt w:val="none"/>
-      <w:lvlText w:val="A.2"/>
+      <w:isLgl/>
+      <w:lvlText w:val="A.1"/>
       <w:lvlJc w:val="left"/>
       <w:pPr>
         <w:ind w:left="3899" w:hanging="3541"/>
@@ -20151,6 +18862,241 @@
     </w:lvl>
   </w:abstractNum>
   <w:abstractNum w:abstractNumId="2" w15:restartNumberingAfterBreak="0">
+    <w:nsid w:val="0FD17A0A"/>
+    <w:multiLevelType w:val="multilevel"/>
+    <w:tmpl w:val="E160AD74"/>
+    <w:lvl w:ilvl="0">
+      <w:start w:val="1"/>
+      <w:numFmt w:val="upperLetter"/>
+      <w:lvlText w:val="%1"/>
+      <w:lvlJc w:val="left"/>
+      <w:pPr>
+        <w:ind w:left="3899" w:hanging="3541"/>
+      </w:pPr>
+      <w:rPr>
+        <w:rFonts w:hint="default"/>
+        <w:lang w:val="de-DE" w:eastAsia="en-US" w:bidi="ar-SA"/>
+      </w:rPr>
+    </w:lvl>
+    <w:lvl w:ilvl="1">
+      <w:numFmt w:val="decimal"/>
+      <w:lvlText w:val="%1.4"/>
+      <w:lvlJc w:val="left"/>
+      <w:pPr>
+        <w:ind w:left="3899" w:hanging="3541"/>
+      </w:pPr>
+      <w:rPr>
+        <w:rFonts w:ascii="Times New Roman" w:eastAsia="Times New Roman" w:hAnsi="Times New Roman" w:cs="Times New Roman" w:hint="default"/>
+        <w:b w:val="0"/>
+        <w:bCs w:val="0"/>
+        <w:i w:val="0"/>
+        <w:iCs w:val="0"/>
+        <w:spacing w:val="0"/>
+        <w:w w:val="100"/>
+        <w:sz w:val="24"/>
+        <w:szCs w:val="24"/>
+        <w:lang w:val="de-DE" w:eastAsia="en-US" w:bidi="ar-SA"/>
+      </w:rPr>
+    </w:lvl>
+    <w:lvl w:ilvl="2">
+      <w:numFmt w:val="bullet"/>
+      <w:lvlText w:val="•"/>
+      <w:lvlJc w:val="left"/>
+      <w:pPr>
+        <w:ind w:left="5169" w:hanging="3541"/>
+      </w:pPr>
+      <w:rPr>
+        <w:rFonts w:hint="default"/>
+        <w:lang w:val="de-DE" w:eastAsia="en-US" w:bidi="ar-SA"/>
+      </w:rPr>
+    </w:lvl>
+    <w:lvl w:ilvl="3">
+      <w:numFmt w:val="bullet"/>
+      <w:lvlText w:val="•"/>
+      <w:lvlJc w:val="left"/>
+      <w:pPr>
+        <w:ind w:left="5803" w:hanging="3541"/>
+      </w:pPr>
+      <w:rPr>
+        <w:rFonts w:hint="default"/>
+        <w:lang w:val="de-DE" w:eastAsia="en-US" w:bidi="ar-SA"/>
+      </w:rPr>
+    </w:lvl>
+    <w:lvl w:ilvl="4">
+      <w:numFmt w:val="bullet"/>
+      <w:lvlText w:val="•"/>
+      <w:lvlJc w:val="left"/>
+      <w:pPr>
+        <w:ind w:left="6438" w:hanging="3541"/>
+      </w:pPr>
+      <w:rPr>
+        <w:rFonts w:hint="default"/>
+        <w:lang w:val="de-DE" w:eastAsia="en-US" w:bidi="ar-SA"/>
+      </w:rPr>
+    </w:lvl>
+    <w:lvl w:ilvl="5">
+      <w:numFmt w:val="bullet"/>
+      <w:lvlText w:val="•"/>
+      <w:lvlJc w:val="left"/>
+      <w:pPr>
+        <w:ind w:left="7073" w:hanging="3541"/>
+      </w:pPr>
+      <w:rPr>
+        <w:rFonts w:hint="default"/>
+        <w:lang w:val="de-DE" w:eastAsia="en-US" w:bidi="ar-SA"/>
+      </w:rPr>
+    </w:lvl>
+    <w:lvl w:ilvl="6">
+      <w:numFmt w:val="bullet"/>
+      <w:lvlText w:val="•"/>
+      <w:lvlJc w:val="left"/>
+      <w:pPr>
+        <w:ind w:left="7707" w:hanging="3541"/>
+      </w:pPr>
+      <w:rPr>
+        <w:rFonts w:hint="default"/>
+        <w:lang w:val="de-DE" w:eastAsia="en-US" w:bidi="ar-SA"/>
+      </w:rPr>
+    </w:lvl>
+    <w:lvl w:ilvl="7">
+      <w:numFmt w:val="bullet"/>
+      <w:lvlText w:val="•"/>
+      <w:lvlJc w:val="left"/>
+      <w:pPr>
+        <w:ind w:left="8342" w:hanging="3541"/>
+      </w:pPr>
+      <w:rPr>
+        <w:rFonts w:hint="default"/>
+        <w:lang w:val="de-DE" w:eastAsia="en-US" w:bidi="ar-SA"/>
+      </w:rPr>
+    </w:lvl>
+    <w:lvl w:ilvl="8">
+      <w:numFmt w:val="bullet"/>
+      <w:lvlText w:val="•"/>
+      <w:lvlJc w:val="left"/>
+      <w:pPr>
+        <w:ind w:left="8977" w:hanging="3541"/>
+      </w:pPr>
+      <w:rPr>
+        <w:rFonts w:hint="default"/>
+        <w:lang w:val="de-DE" w:eastAsia="en-US" w:bidi="ar-SA"/>
+      </w:rPr>
+    </w:lvl>
+  </w:abstractNum>
+  <w:abstractNum w:abstractNumId="3" w15:restartNumberingAfterBreak="0">
+    <w:nsid w:val="12876CB2"/>
+    <w:multiLevelType w:val="multilevel"/>
+    <w:tmpl w:val="6B04FC5C"/>
+    <w:lvl w:ilvl="0">
+      <w:start w:val="1"/>
+      <w:numFmt w:val="upperLetter"/>
+      <w:lvlText w:val="%1"/>
+      <w:lvlJc w:val="left"/>
+      <w:pPr>
+        <w:ind w:left="3899" w:hanging="3541"/>
+      </w:pPr>
+      <w:rPr>
+        <w:rFonts w:hint="default"/>
+      </w:rPr>
+    </w:lvl>
+    <w:lvl w:ilvl="1">
+      <w:numFmt w:val="none"/>
+      <w:lvlText w:val="A.3"/>
+      <w:lvlJc w:val="left"/>
+      <w:pPr>
+        <w:ind w:left="3899" w:hanging="3541"/>
+      </w:pPr>
+      <w:rPr>
+        <w:rFonts w:ascii="Times New Roman" w:eastAsia="Times New Roman" w:hAnsi="Times New Roman" w:cs="Times New Roman" w:hint="default"/>
+        <w:b w:val="0"/>
+        <w:bCs w:val="0"/>
+        <w:i w:val="0"/>
+        <w:iCs w:val="0"/>
+        <w:spacing w:val="0"/>
+        <w:w w:val="100"/>
+        <w:sz w:val="24"/>
+        <w:szCs w:val="24"/>
+      </w:rPr>
+    </w:lvl>
+    <w:lvl w:ilvl="2">
+      <w:numFmt w:val="bullet"/>
+      <w:lvlText w:val="•"/>
+      <w:lvlJc w:val="left"/>
+      <w:pPr>
+        <w:ind w:left="5169" w:hanging="3541"/>
+      </w:pPr>
+      <w:rPr>
+        <w:rFonts w:hint="default"/>
+      </w:rPr>
+    </w:lvl>
+    <w:lvl w:ilvl="3">
+      <w:numFmt w:val="bullet"/>
+      <w:lvlText w:val="•"/>
+      <w:lvlJc w:val="left"/>
+      <w:pPr>
+        <w:ind w:left="5803" w:hanging="3541"/>
+      </w:pPr>
+      <w:rPr>
+        <w:rFonts w:hint="default"/>
+      </w:rPr>
+    </w:lvl>
+    <w:lvl w:ilvl="4">
+      <w:numFmt w:val="bullet"/>
+      <w:lvlText w:val="•"/>
+      <w:lvlJc w:val="left"/>
+      <w:pPr>
+        <w:ind w:left="6438" w:hanging="3541"/>
+      </w:pPr>
+      <w:rPr>
+        <w:rFonts w:hint="default"/>
+      </w:rPr>
+    </w:lvl>
+    <w:lvl w:ilvl="5">
+      <w:numFmt w:val="bullet"/>
+      <w:lvlText w:val="•"/>
+      <w:lvlJc w:val="left"/>
+      <w:pPr>
+        <w:ind w:left="7073" w:hanging="3541"/>
+      </w:pPr>
+      <w:rPr>
+        <w:rFonts w:hint="default"/>
+      </w:rPr>
+    </w:lvl>
+    <w:lvl w:ilvl="6">
+      <w:numFmt w:val="bullet"/>
+      <w:lvlText w:val="•"/>
+      <w:lvlJc w:val="left"/>
+      <w:pPr>
+        <w:ind w:left="7707" w:hanging="3541"/>
+      </w:pPr>
+      <w:rPr>
+        <w:rFonts w:hint="default"/>
+      </w:rPr>
+    </w:lvl>
+    <w:lvl w:ilvl="7">
+      <w:numFmt w:val="bullet"/>
+      <w:lvlText w:val="•"/>
+      <w:lvlJc w:val="left"/>
+      <w:pPr>
+        <w:ind w:left="8342" w:hanging="3541"/>
+      </w:pPr>
+      <w:rPr>
+        <w:rFonts w:hint="default"/>
+      </w:rPr>
+    </w:lvl>
+    <w:lvl w:ilvl="8">
+      <w:numFmt w:val="bullet"/>
+      <w:lvlText w:val="•"/>
+      <w:lvlJc w:val="left"/>
+      <w:pPr>
+        <w:ind w:left="8977" w:hanging="3541"/>
+      </w:pPr>
+      <w:rPr>
+        <w:rFonts w:hint="default"/>
+      </w:rPr>
+    </w:lvl>
+  </w:abstractNum>
+  <w:abstractNum w:abstractNumId="4" w15:restartNumberingAfterBreak="0">
     <w:nsid w:val="19051642"/>
     <w:multiLevelType w:val="multilevel"/>
     <w:tmpl w:val="02BC288C"/>
@@ -20273,10 +19219,100 @@
       </w:rPr>
     </w:lvl>
   </w:abstractNum>
-  <w:abstractNum w:abstractNumId="3" w15:restartNumberingAfterBreak="0">
+  <w:abstractNum w:abstractNumId="5" w15:restartNumberingAfterBreak="0">
+    <w:nsid w:val="229B57A4"/>
+    <w:multiLevelType w:val="hybridMultilevel"/>
+    <w:tmpl w:val="026AF12E"/>
+    <w:lvl w:ilvl="0" w:tplc="84926F7C">
+      <w:start w:val="1"/>
+      <w:numFmt w:val="upperLetter"/>
+      <w:pStyle w:val="berschrift1"/>
+      <w:lvlText w:val="%1"/>
+      <w:lvlJc w:val="left"/>
+      <w:pPr>
+        <w:ind w:left="1078" w:hanging="360"/>
+      </w:pPr>
+      <w:rPr>
+        <w:rFonts w:hint="default"/>
+      </w:rPr>
+    </w:lvl>
+    <w:lvl w:ilvl="1" w:tplc="04070019" w:tentative="1">
+      <w:start w:val="1"/>
+      <w:numFmt w:val="lowerLetter"/>
+      <w:lvlText w:val="%2."/>
+      <w:lvlJc w:val="left"/>
+      <w:pPr>
+        <w:ind w:left="1798" w:hanging="360"/>
+      </w:pPr>
+    </w:lvl>
+    <w:lvl w:ilvl="2" w:tplc="0407001B" w:tentative="1">
+      <w:start w:val="1"/>
+      <w:numFmt w:val="lowerRoman"/>
+      <w:lvlText w:val="%3."/>
+      <w:lvlJc w:val="right"/>
+      <w:pPr>
+        <w:ind w:left="2518" w:hanging="180"/>
+      </w:pPr>
+    </w:lvl>
+    <w:lvl w:ilvl="3" w:tplc="0407000F" w:tentative="1">
+      <w:start w:val="1"/>
+      <w:numFmt w:val="decimal"/>
+      <w:lvlText w:val="%4."/>
+      <w:lvlJc w:val="left"/>
+      <w:pPr>
+        <w:ind w:left="3238" w:hanging="360"/>
+      </w:pPr>
+    </w:lvl>
+    <w:lvl w:ilvl="4" w:tplc="04070019" w:tentative="1">
+      <w:start w:val="1"/>
+      <w:numFmt w:val="lowerLetter"/>
+      <w:lvlText w:val="%5."/>
+      <w:lvlJc w:val="left"/>
+      <w:pPr>
+        <w:ind w:left="3958" w:hanging="360"/>
+      </w:pPr>
+    </w:lvl>
+    <w:lvl w:ilvl="5" w:tplc="0407001B" w:tentative="1">
+      <w:start w:val="1"/>
+      <w:numFmt w:val="lowerRoman"/>
+      <w:lvlText w:val="%6."/>
+      <w:lvlJc w:val="right"/>
+      <w:pPr>
+        <w:ind w:left="4678" w:hanging="180"/>
+      </w:pPr>
+    </w:lvl>
+    <w:lvl w:ilvl="6" w:tplc="0407000F" w:tentative="1">
+      <w:start w:val="1"/>
+      <w:numFmt w:val="decimal"/>
+      <w:lvlText w:val="%7."/>
+      <w:lvlJc w:val="left"/>
+      <w:pPr>
+        <w:ind w:left="5398" w:hanging="360"/>
+      </w:pPr>
+    </w:lvl>
+    <w:lvl w:ilvl="7" w:tplc="04070019" w:tentative="1">
+      <w:start w:val="1"/>
+      <w:numFmt w:val="lowerLetter"/>
+      <w:lvlText w:val="%8."/>
+      <w:lvlJc w:val="left"/>
+      <w:pPr>
+        <w:ind w:left="6118" w:hanging="360"/>
+      </w:pPr>
+    </w:lvl>
+    <w:lvl w:ilvl="8" w:tplc="0407001B" w:tentative="1">
+      <w:start w:val="1"/>
+      <w:numFmt w:val="lowerRoman"/>
+      <w:lvlText w:val="%9."/>
+      <w:lvlJc w:val="right"/>
+      <w:pPr>
+        <w:ind w:left="6838" w:hanging="180"/>
+      </w:pPr>
+    </w:lvl>
+  </w:abstractNum>
+  <w:abstractNum w:abstractNumId="6" w15:restartNumberingAfterBreak="0">
     <w:nsid w:val="34597045"/>
     <w:multiLevelType w:val="multilevel"/>
-    <w:tmpl w:val="E160AD74"/>
+    <w:tmpl w:val="B428D8EA"/>
     <w:lvl w:ilvl="0">
       <w:start w:val="1"/>
       <w:numFmt w:val="upperLetter"/>
@@ -20291,8 +19327,8 @@
       </w:rPr>
     </w:lvl>
     <w:lvl w:ilvl="1">
-      <w:numFmt w:val="decimal"/>
-      <w:lvlText w:val="%1.4"/>
+      <w:numFmt w:val="none"/>
+      <w:lvlText w:val="A.4"/>
       <w:lvlJc w:val="left"/>
       <w:pPr>
         <w:ind w:left="3899" w:hanging="3541"/>
@@ -20395,7 +19431,7 @@
       </w:rPr>
     </w:lvl>
   </w:abstractNum>
-  <w:abstractNum w:abstractNumId="4" w15:restartNumberingAfterBreak="0">
+  <w:abstractNum w:abstractNumId="7" w15:restartNumberingAfterBreak="0">
     <w:nsid w:val="3B5D1F47"/>
     <w:multiLevelType w:val="multilevel"/>
     <w:tmpl w:val="655E5E06"/>
@@ -20517,7 +19553,7 @@
       </w:rPr>
     </w:lvl>
   </w:abstractNum>
-  <w:abstractNum w:abstractNumId="5" w15:restartNumberingAfterBreak="0">
+  <w:abstractNum w:abstractNumId="8" w15:restartNumberingAfterBreak="0">
     <w:nsid w:val="430F5AE4"/>
     <w:multiLevelType w:val="multilevel"/>
     <w:tmpl w:val="656AF550"/>
@@ -20647,7 +19683,7 @@
       </w:rPr>
     </w:lvl>
   </w:abstractNum>
-  <w:abstractNum w:abstractNumId="6" w15:restartNumberingAfterBreak="0">
+  <w:abstractNum w:abstractNumId="9" w15:restartNumberingAfterBreak="0">
     <w:nsid w:val="455E75C2"/>
     <w:multiLevelType w:val="multilevel"/>
     <w:tmpl w:val="F38A9194"/>
@@ -20770,7 +19806,122 @@
       </w:rPr>
     </w:lvl>
   </w:abstractNum>
-  <w:abstractNum w:abstractNumId="7" w15:restartNumberingAfterBreak="0">
+  <w:abstractNum w:abstractNumId="10" w15:restartNumberingAfterBreak="0">
+    <w:nsid w:val="4B5305EE"/>
+    <w:multiLevelType w:val="multilevel"/>
+    <w:tmpl w:val="488A51B4"/>
+    <w:lvl w:ilvl="0">
+      <w:start w:val="1"/>
+      <w:numFmt w:val="upperLetter"/>
+      <w:lvlText w:val="%1"/>
+      <w:lvlJc w:val="left"/>
+      <w:pPr>
+        <w:ind w:left="3899" w:hanging="3541"/>
+      </w:pPr>
+      <w:rPr>
+        <w:rFonts w:hint="default"/>
+      </w:rPr>
+    </w:lvl>
+    <w:lvl w:ilvl="1">
+      <w:numFmt w:val="decimal"/>
+      <w:lvlRestart w:val="0"/>
+      <w:isLgl/>
+      <w:lvlText w:val="%2A.2"/>
+      <w:lvlJc w:val="left"/>
+      <w:pPr>
+        <w:ind w:left="3899" w:hanging="3541"/>
+      </w:pPr>
+      <w:rPr>
+        <w:rFonts w:ascii="Times New Roman" w:eastAsia="Times New Roman" w:hAnsi="Times New Roman" w:cs="Times New Roman" w:hint="default"/>
+        <w:b w:val="0"/>
+        <w:bCs w:val="0"/>
+        <w:i w:val="0"/>
+        <w:iCs w:val="0"/>
+        <w:spacing w:val="0"/>
+        <w:w w:val="100"/>
+        <w:sz w:val="24"/>
+        <w:szCs w:val="24"/>
+      </w:rPr>
+    </w:lvl>
+    <w:lvl w:ilvl="2">
+      <w:numFmt w:val="bullet"/>
+      <w:lvlText w:val="•"/>
+      <w:lvlJc w:val="left"/>
+      <w:pPr>
+        <w:ind w:left="5169" w:hanging="3541"/>
+      </w:pPr>
+      <w:rPr>
+        <w:rFonts w:hint="default"/>
+      </w:rPr>
+    </w:lvl>
+    <w:lvl w:ilvl="3">
+      <w:numFmt w:val="bullet"/>
+      <w:lvlText w:val="•"/>
+      <w:lvlJc w:val="left"/>
+      <w:pPr>
+        <w:ind w:left="5803" w:hanging="3541"/>
+      </w:pPr>
+      <w:rPr>
+        <w:rFonts w:hint="default"/>
+      </w:rPr>
+    </w:lvl>
+    <w:lvl w:ilvl="4">
+      <w:numFmt w:val="bullet"/>
+      <w:lvlText w:val="•"/>
+      <w:lvlJc w:val="left"/>
+      <w:pPr>
+        <w:ind w:left="6438" w:hanging="3541"/>
+      </w:pPr>
+      <w:rPr>
+        <w:rFonts w:hint="default"/>
+      </w:rPr>
+    </w:lvl>
+    <w:lvl w:ilvl="5">
+      <w:numFmt w:val="bullet"/>
+      <w:lvlText w:val="•"/>
+      <w:lvlJc w:val="left"/>
+      <w:pPr>
+        <w:ind w:left="7073" w:hanging="3541"/>
+      </w:pPr>
+      <w:rPr>
+        <w:rFonts w:hint="default"/>
+      </w:rPr>
+    </w:lvl>
+    <w:lvl w:ilvl="6">
+      <w:numFmt w:val="bullet"/>
+      <w:lvlText w:val="•"/>
+      <w:lvlJc w:val="left"/>
+      <w:pPr>
+        <w:ind w:left="7707" w:hanging="3541"/>
+      </w:pPr>
+      <w:rPr>
+        <w:rFonts w:hint="default"/>
+      </w:rPr>
+    </w:lvl>
+    <w:lvl w:ilvl="7">
+      <w:numFmt w:val="bullet"/>
+      <w:lvlText w:val="•"/>
+      <w:lvlJc w:val="left"/>
+      <w:pPr>
+        <w:ind w:left="8342" w:hanging="3541"/>
+      </w:pPr>
+      <w:rPr>
+        <w:rFonts w:hint="default"/>
+      </w:rPr>
+    </w:lvl>
+    <w:lvl w:ilvl="8">
+      <w:numFmt w:val="bullet"/>
+      <w:lvlText w:val="•"/>
+      <w:lvlJc w:val="left"/>
+      <w:pPr>
+        <w:ind w:left="8977" w:hanging="3541"/>
+      </w:pPr>
+      <w:rPr>
+        <w:rFonts w:hint="default"/>
+      </w:rPr>
+    </w:lvl>
+  </w:abstractNum>
+  <w:abstractNum w:abstractNumId="11" w15:restartNumberingAfterBreak="0">
     <w:nsid w:val="50AF01F0"/>
     <w:multiLevelType w:val="multilevel"/>
     <w:tmpl w:val="F3FE0ACC"/>
@@ -20910,7 +20061,7 @@
       </w:rPr>
     </w:lvl>
   </w:abstractNum>
-  <w:abstractNum w:abstractNumId="8" w15:restartNumberingAfterBreak="0">
+  <w:abstractNum w:abstractNumId="12" w15:restartNumberingAfterBreak="0">
     <w:nsid w:val="54395C03"/>
     <w:multiLevelType w:val="multilevel"/>
     <w:tmpl w:val="3AA4F68C"/>
@@ -21042,7 +20193,7 @@
       </w:rPr>
     </w:lvl>
   </w:abstractNum>
-  <w:abstractNum w:abstractNumId="9" w15:restartNumberingAfterBreak="0">
+  <w:abstractNum w:abstractNumId="13" w15:restartNumberingAfterBreak="0">
     <w:nsid w:val="62801932"/>
     <w:multiLevelType w:val="multilevel"/>
     <w:tmpl w:val="D9F63A6C"/>
@@ -21164,7 +20315,7 @@
       </w:rPr>
     </w:lvl>
   </w:abstractNum>
-  <w:abstractNum w:abstractNumId="10" w15:restartNumberingAfterBreak="0">
+  <w:abstractNum w:abstractNumId="14" w15:restartNumberingAfterBreak="0">
     <w:nsid w:val="678A721A"/>
     <w:multiLevelType w:val="multilevel"/>
     <w:tmpl w:val="4D3C5F3C"/>
@@ -21295,7 +20446,7 @@
       </w:rPr>
     </w:lvl>
   </w:abstractNum>
-  <w:abstractNum w:abstractNumId="11" w15:restartNumberingAfterBreak="0">
+  <w:abstractNum w:abstractNumId="15" w15:restartNumberingAfterBreak="0">
     <w:nsid w:val="6C8D36D0"/>
     <w:multiLevelType w:val="multilevel"/>
     <w:tmpl w:val="03309B3E"/>
@@ -21418,7 +20569,7 @@
       </w:rPr>
     </w:lvl>
   </w:abstractNum>
-  <w:abstractNum w:abstractNumId="12" w15:restartNumberingAfterBreak="0">
+  <w:abstractNum w:abstractNumId="16" w15:restartNumberingAfterBreak="0">
     <w:nsid w:val="6E450EDF"/>
     <w:multiLevelType w:val="multilevel"/>
     <w:tmpl w:val="69066A9E"/>
@@ -21541,7 +20692,7 @@
       </w:rPr>
     </w:lvl>
   </w:abstractNum>
-  <w:abstractNum w:abstractNumId="13" w15:restartNumberingAfterBreak="0">
+  <w:abstractNum w:abstractNumId="17" w15:restartNumberingAfterBreak="0">
     <w:nsid w:val="70A24411"/>
     <w:multiLevelType w:val="multilevel"/>
     <w:tmpl w:val="F124BCAC"/>
@@ -21664,7 +20815,7 @@
       </w:rPr>
     </w:lvl>
   </w:abstractNum>
-  <w:abstractNum w:abstractNumId="14" w15:restartNumberingAfterBreak="0">
+  <w:abstractNum w:abstractNumId="18" w15:restartNumberingAfterBreak="0">
     <w:nsid w:val="78EB2641"/>
     <w:multiLevelType w:val="multilevel"/>
     <w:tmpl w:val="9A52E818"/>
@@ -21791,46 +20942,58 @@
     <w:abstractNumId w:val="1"/>
   </w:num>
   <w:num w:numId="2">
-    <w:abstractNumId w:val="13"/>
+    <w:abstractNumId w:val="17"/>
   </w:num>
   <w:num w:numId="3">
-    <w:abstractNumId w:val="11"/>
+    <w:abstractNumId w:val="15"/>
   </w:num>
   <w:num w:numId="4">
+    <w:abstractNumId w:val="12"/>
+  </w:num>
+  <w:num w:numId="5">
     <w:abstractNumId w:val="8"/>
   </w:num>
-  <w:num w:numId="5">
-    <w:abstractNumId w:val="5"/>
-  </w:num>
   <w:num w:numId="6">
-    <w:abstractNumId w:val="12"/>
+    <w:abstractNumId w:val="16"/>
   </w:num>
   <w:num w:numId="7">
-    <w:abstractNumId w:val="10"/>
+    <w:abstractNumId w:val="14"/>
   </w:num>
   <w:num w:numId="8">
-    <w:abstractNumId w:val="7"/>
+    <w:abstractNumId w:val="11"/>
   </w:num>
   <w:num w:numId="9">
     <w:abstractNumId w:val="0"/>
   </w:num>
   <w:num w:numId="10">
+    <w:abstractNumId w:val="4"/>
+  </w:num>
+  <w:num w:numId="11">
+    <w:abstractNumId w:val="9"/>
+  </w:num>
+  <w:num w:numId="12">
+    <w:abstractNumId w:val="6"/>
+  </w:num>
+  <w:num w:numId="13">
+    <w:abstractNumId w:val="18"/>
+  </w:num>
+  <w:num w:numId="14">
+    <w:abstractNumId w:val="13"/>
+  </w:num>
+  <w:num w:numId="15">
+    <w:abstractNumId w:val="7"/>
+  </w:num>
+  <w:num w:numId="16">
+    <w:abstractNumId w:val="3"/>
+  </w:num>
+  <w:num w:numId="17">
+    <w:abstractNumId w:val="10"/>
+  </w:num>
+  <w:num w:numId="18">
     <w:abstractNumId w:val="2"/>
   </w:num>
-  <w:num w:numId="11">
-    <w:abstractNumId w:val="6"/>
-  </w:num>
-  <w:num w:numId="12">
-    <w:abstractNumId w:val="3"/>
-  </w:num>
-  <w:num w:numId="13">
-    <w:abstractNumId w:val="14"/>
-  </w:num>
-  <w:num w:numId="14">
-    <w:abstractNumId w:val="9"/>
-  </w:num>
-  <w:num w:numId="15">
-    <w:abstractNumId w:val="4"/>
+  <w:num w:numId="19">
+    <w:abstractNumId w:val="5"/>
   </w:num>
   <w:numIdMacAtCleanup w:val="15"/>
 </w:numbering>
@@ -22247,8 +21410,10 @@
     <w:uiPriority w:val="9"/>
     <w:qFormat/>
     <w:pPr>
+      <w:numPr>
+        <w:numId w:val="19"/>
+      </w:numPr>
       <w:spacing w:before="42"/>
-      <w:ind w:left="1066" w:hanging="708"/>
       <w:outlineLvl w:val="0"/>
     </w:pPr>
     <w:rPr>
@@ -22943,4 +22108,16 @@
   <a:objectDefaults/>
   <a:extraClrSchemeLst/>
 </a:theme>
+</file>
+
+<file path=customXml/item1.xml><?xml version="1.0" encoding="utf-8"?>
+<b:Sources xmlns:b="http://schemas.openxmlformats.org/officeDocument/2006/bibliography" xmlns="http://schemas.openxmlformats.org/officeDocument/2006/bibliography" SelectedStyle="\APASixthEditionOfficeOnline.xsl" StyleName="APA" Version="6"/>
+</file>
+
+<file path=customXml/itemProps1.xml><?xml version="1.0" encoding="utf-8"?>
+<ds:datastoreItem xmlns:ds="http://schemas.openxmlformats.org/officeDocument/2006/customXml" ds:itemID="{393059C9-AA24-4187-9BA6-8BDB01B1EABF}">
+  <ds:schemaRefs>
+    <ds:schemaRef ds:uri="http://schemas.openxmlformats.org/officeDocument/2006/bibliography"/>
+  </ds:schemaRefs>
+</ds:datastoreItem>
 </file>
</xml_diff>